<commit_message>
Actualizacion de documentacion 10/12/2023
</commit_message>
<xml_diff>
--- a/DiagramaLectorQRConCamaraFrontal.docx
+++ b/DiagramaLectorQRConCamaraFrontal.docx
@@ -1,42 +1,137 @@
 
 <file path=word/document.xml><?xml version="1.0" encoding="utf-8"?>
-<w:document xmlns:wpc="http://schemas.microsoft.com/office/word/2010/wordprocessingCanvas" xmlns:cx="http://schemas.microsoft.com/office/drawing/2014/chartex" xmlns:cx1="http://schemas.microsoft.com/office/drawing/2015/9/8/chartex" xmlns:cx2="http://schemas.microsoft.com/office/drawing/2015/10/21/chartex" xmlns:cx3="http://schemas.microsoft.com/office/drawing/2016/5/9/chartex" xmlns:cx4="http://schemas.microsoft.com/office/drawing/2016/5/10/chartex" xmlns:cx5="http://schemas.microsoft.com/office/drawing/2016/5/11/chartex" xmlns:cx6="http://schemas.microsoft.com/office/drawing/2016/5/12/chartex" xmlns:cx7="http://schemas.microsoft.com/office/drawing/2016/5/13/chartex" xmlns:cx8="http://schemas.microsoft.com/office/drawing/2016/5/14/chartex" xmlns:mc="http://schemas.openxmlformats.org/markup-compatibility/2006" xmlns:aink="http://schemas.microsoft.com/office/drawing/2016/ink" xmlns:am3d="http://schemas.microsoft.com/office/drawing/2017/model3d" xmlns:o="urn:schemas-microsoft-com:office:office" xmlns:oel="http://schemas.microsoft.com/office/2019/extlst" xmlns:r="http://schemas.openxmlformats.org/officeDocument/2006/relationships" xmlns:m="http://schemas.openxmlformats.org/officeDocument/2006/math" xmlns:v="urn:schemas-microsoft-com:vml" xmlns:wp14="http://schemas.microsoft.com/office/word/2010/wordprocessingDrawing" xmlns:wp="http://schemas.openxmlformats.org/drawingml/2006/wordprocessingDrawing" xmlns:w10="urn:schemas-microsoft-com:office:word" xmlns:w="http://schemas.openxmlformats.org/wordprocessingml/2006/main" xmlns:w14="http://schemas.microsoft.com/office/word/2010/wordml" xmlns:w15="http://schemas.microsoft.com/office/word/2012/wordml" xmlns:w16cex="http://schemas.microsoft.com/office/word/2018/wordml/cex" xmlns:w16cid="http://schemas.microsoft.com/office/word/2016/wordml/cid" xmlns:w16="http://schemas.microsoft.com/office/word/2018/wordml" xmlns:w16sdtdh="http://schemas.microsoft.com/office/word/2020/wordml/sdtdatahash" xmlns:w16se="http://schemas.microsoft.com/office/word/2015/wordml/symex" xmlns:wpg="http://schemas.microsoft.com/office/word/2010/wordprocessingGroup" xmlns:wpi="http://schemas.microsoft.com/office/word/2010/wordprocessingInk" xmlns:wne="http://schemas.microsoft.com/office/word/2006/wordml" xmlns:wps="http://schemas.microsoft.com/office/word/2010/wordprocessingShape" mc:Ignorable="w14 w15 w16se w16cid w16 w16cex w16sdtdh wp14">
+<w:document xmlns:o="urn:schemas-microsoft-com:office:office" xmlns:r="http://schemas.openxmlformats.org/officeDocument/2006/relationships" xmlns:v="urn:schemas-microsoft-com:vml" xmlns:w="http://schemas.openxmlformats.org/wordprocessingml/2006/main" xmlns:w10="urn:schemas-microsoft-com:office:word" xmlns:wp="http://schemas.openxmlformats.org/drawingml/2006/wordprocessingDrawing" xmlns:wps="http://schemas.microsoft.com/office/word/2010/wordprocessingShape" xmlns:wpg="http://schemas.microsoft.com/office/word/2010/wordprocessingGroup" xmlns:mc="http://schemas.openxmlformats.org/markup-compatibility/2006" xmlns:wp14="http://schemas.microsoft.com/office/word/2010/wordprocessingDrawing" xmlns:w14="http://schemas.microsoft.com/office/word/2010/wordml" xmlns:w15="http://schemas.microsoft.com/office/word/2012/wordml" mc:Ignorable="w14 wp14 w15">
   <w:body>
     <w:p>
-      <w:r>
-        <w:rPr>
-          <w:noProof/>
-        </w:rPr>
+      <w:pPr>
+        <w:pStyle w:val="Normal"/>
+        <w:rPr/>
+      </w:pPr>
+      <w:r>
+        <w:rPr/>
+        <w:drawing>
+          <wp:anchor behindDoc="1" distT="0" distB="0" distL="0" distR="0" simplePos="0" locked="0" layoutInCell="0" allowOverlap="1" relativeHeight="2">
+            <wp:simplePos x="0" y="0"/>
+            <wp:positionH relativeFrom="margin">
+              <wp:posOffset>-308610</wp:posOffset>
+            </wp:positionH>
+            <wp:positionV relativeFrom="paragraph">
+              <wp:posOffset>1548130</wp:posOffset>
+            </wp:positionV>
+            <wp:extent cx="2676525" cy="1606550"/>
+            <wp:effectExtent l="0" t="0" r="0" b="0"/>
+            <wp:wrapNone/>
+            <wp:docPr id="1" name="Imagen 2" descr="Tablet RCA 7&quot;, Intel Atom, 1GB , 16GB-RCT6873W42"/>
+            <wp:cNvGraphicFramePr>
+              <a:graphicFrameLocks xmlns:a="http://schemas.openxmlformats.org/drawingml/2006/main" noChangeAspect="1"/>
+            </wp:cNvGraphicFramePr>
+            <a:graphic xmlns:a="http://schemas.openxmlformats.org/drawingml/2006/main">
+              <a:graphicData uri="http://schemas.openxmlformats.org/drawingml/2006/picture">
+                <pic:pic xmlns:pic="http://schemas.openxmlformats.org/drawingml/2006/picture">
+                  <pic:nvPicPr>
+                    <pic:cNvPr id="1" name="Imagen 2" descr="Tablet RCA 7&quot;, Intel Atom, 1GB , 16GB-RCT6873W42"/>
+                    <pic:cNvPicPr>
+                      <a:picLocks noChangeAspect="1" noChangeArrowheads="1"/>
+                    </pic:cNvPicPr>
+                  </pic:nvPicPr>
+                  <pic:blipFill>
+                    <a:blip r:embed="rId2"/>
+                    <a:stretch>
+                      <a:fillRect/>
+                    </a:stretch>
+                  </pic:blipFill>
+                  <pic:spPr bwMode="auto">
+                    <a:xfrm>
+                      <a:off x="0" y="0"/>
+                      <a:ext cx="2676525" cy="1606550"/>
+                    </a:xfrm>
+                    <a:prstGeom prst="rect">
+                      <a:avLst/>
+                    </a:prstGeom>
+                  </pic:spPr>
+                </pic:pic>
+              </a:graphicData>
+            </a:graphic>
+          </wp:anchor>
+        </w:drawing>
+        <w:drawing>
+          <wp:anchor behindDoc="1" distT="0" distB="0" distL="0" distR="0" simplePos="0" locked="0" layoutInCell="0" allowOverlap="1" relativeHeight="3">
+            <wp:simplePos x="0" y="0"/>
+            <wp:positionH relativeFrom="column">
+              <wp:posOffset>3063240</wp:posOffset>
+            </wp:positionH>
+            <wp:positionV relativeFrom="paragraph">
+              <wp:posOffset>-795020</wp:posOffset>
+            </wp:positionV>
+            <wp:extent cx="2143125" cy="2143125"/>
+            <wp:effectExtent l="0" t="0" r="0" b="0"/>
+            <wp:wrapNone/>
+            <wp:docPr id="2" name="Imagen 5" descr="53.900+ Base De Datos Ilustraciones de Stock, gráficos vectoriales libres de  derechos y clip art - iStock | Data base, Clientes, Marketing"/>
+            <wp:cNvGraphicFramePr>
+              <a:graphicFrameLocks xmlns:a="http://schemas.openxmlformats.org/drawingml/2006/main" noChangeAspect="1"/>
+            </wp:cNvGraphicFramePr>
+            <a:graphic xmlns:a="http://schemas.openxmlformats.org/drawingml/2006/main">
+              <a:graphicData uri="http://schemas.openxmlformats.org/drawingml/2006/picture">
+                <pic:pic xmlns:pic="http://schemas.openxmlformats.org/drawingml/2006/picture">
+                  <pic:nvPicPr>
+                    <pic:cNvPr id="2" name="Imagen 5" descr="53.900+ Base De Datos Ilustraciones de Stock, gráficos vectoriales libres de  derechos y clip art - iStock | Data base, Clientes, Marketing"/>
+                    <pic:cNvPicPr>
+                      <a:picLocks noChangeAspect="1" noChangeArrowheads="1"/>
+                    </pic:cNvPicPr>
+                  </pic:nvPicPr>
+                  <pic:blipFill>
+                    <a:blip r:embed="rId3"/>
+                    <a:stretch>
+                      <a:fillRect/>
+                    </a:stretch>
+                  </pic:blipFill>
+                  <pic:spPr bwMode="auto">
+                    <a:xfrm>
+                      <a:off x="0" y="0"/>
+                      <a:ext cx="2143125" cy="2143125"/>
+                    </a:xfrm>
+                    <a:prstGeom prst="rect">
+                      <a:avLst/>
+                    </a:prstGeom>
+                  </pic:spPr>
+                </pic:pic>
+              </a:graphicData>
+            </a:graphic>
+          </wp:anchor>
+        </w:drawing>
         <mc:AlternateContent>
           <mc:Choice Requires="wps">
             <w:drawing>
-              <wp:anchor distT="0" distB="0" distL="114300" distR="114300" simplePos="0" relativeHeight="251660288" behindDoc="0" locked="0" layoutInCell="1" allowOverlap="1" wp14:anchorId="195EEC91" wp14:editId="6A8916E9">
+              <wp:anchor behindDoc="0" distT="57150" distB="38100" distL="19050" distR="0" simplePos="0" locked="0" layoutInCell="0" allowOverlap="1" relativeHeight="9" wp14:anchorId="195EEC91">
                 <wp:simplePos x="0" y="0"/>
                 <wp:positionH relativeFrom="column">
-                  <wp:posOffset>796290</wp:posOffset>
+                  <wp:posOffset>795655</wp:posOffset>
                 </wp:positionH>
                 <wp:positionV relativeFrom="paragraph">
-                  <wp:posOffset>300355</wp:posOffset>
+                  <wp:posOffset>299085</wp:posOffset>
                 </wp:positionV>
                 <wp:extent cx="2628900" cy="1181100"/>
-                <wp:effectExtent l="19050" t="57150" r="0" b="38100"/>
+                <wp:effectExtent l="15875" t="11430" r="635" b="34925"/>
                 <wp:wrapNone/>
-                <wp:docPr id="664306938" name="Conector recto de flecha 6"/>
-                <wp:cNvGraphicFramePr/>
+                <wp:docPr id="3" name="Conector recto de flecha 6"/>
                 <a:graphic xmlns:a="http://schemas.openxmlformats.org/drawingml/2006/main">
                   <a:graphicData uri="http://schemas.microsoft.com/office/word/2010/wordprocessingShape">
                     <wps:wsp>
-                      <wps:cNvCnPr/>
+                      <wps:cNvSpPr/>
                       <wps:spPr>
                         <a:xfrm flipV="1">
                           <a:off x="0" y="0"/>
-                          <a:ext cx="2628900" cy="1181100"/>
+                          <a:ext cx="2629080" cy="1181160"/>
                         </a:xfrm>
                         <a:prstGeom prst="straightConnector1">
                           <a:avLst/>
                         </a:prstGeom>
+                        <a:noFill/>
                         <a:ln w="76200">
-                          <a:tailEnd type="triangle"/>
+                          <a:solidFill>
+                            <a:srgbClr val="4472c4"/>
+                          </a:solidFill>
+                          <a:tailEnd len="med" type="triangle" w="med"/>
                         </a:ln>
                       </wps:spPr>
                       <wps:style>
@@ -49,70 +144,62 @@
                         <a:effectRef idx="0">
                           <a:schemeClr val="accent1"/>
                         </a:effectRef>
-                        <a:fontRef idx="minor">
-                          <a:schemeClr val="tx1"/>
-                        </a:fontRef>
+                        <a:fontRef idx="minor"/>
                       </wps:style>
                       <wps:bodyPr/>
                     </wps:wsp>
                   </a:graphicData>
                 </a:graphic>
-                <wp14:sizeRelH relativeFrom="margin">
-                  <wp14:pctWidth>0</wp14:pctWidth>
-                </wp14:sizeRelH>
-                <wp14:sizeRelV relativeFrom="margin">
-                  <wp14:pctHeight>0</wp14:pctHeight>
-                </wp14:sizeRelV>
               </wp:anchor>
             </w:drawing>
           </mc:Choice>
           <mc:Fallback>
             <w:pict>
-              <v:shapetype w14:anchorId="40DDC9A1" id="_x0000_t32" coordsize="21600,21600" o:spt="32" o:oned="t" path="m,l21600,21600e" filled="f">
-                <v:path arrowok="t" fillok="f" o:connecttype="none"/>
-                <o:lock v:ext="edit" shapetype="t"/>
+              <v:shapetype id="_x0000_t32" coordsize="21600,21600" o:spt="32" path="m,l21600,21600nfe">
+                <v:stroke joinstyle="miter"/>
+                <v:path gradientshapeok="t" o:connecttype="rect" textboxrect="0,0,21600,21600"/>
               </v:shapetype>
-              <v:shape id="Conector recto de flecha 6" o:spid="_x0000_s1026" type="#_x0000_t32" style="position:absolute;margin-left:62.7pt;margin-top:23.65pt;width:207pt;height:93pt;flip:y;z-index:251660288;visibility:visible;mso-wrap-style:square;mso-width-percent:0;mso-height-percent:0;mso-wrap-distance-left:9pt;mso-wrap-distance-top:0;mso-wrap-distance-right:9pt;mso-wrap-distance-bottom:0;mso-position-horizontal:absolute;mso-position-horizontal-relative:text;mso-position-vertical:absolute;mso-position-vertical-relative:text;mso-width-percent:0;mso-height-percent:0;mso-width-relative:margin;mso-height-relative:margin" o:gfxdata="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" strokecolor="#4472c4 [3204]" strokeweight="6pt">
-                <v:stroke endarrow="block" joinstyle="miter"/>
+              <v:shape id="shape_0" ID="Conector recto de flecha 6" stroked="t" o:allowincell="f" style="position:absolute;margin-left:62.65pt;margin-top:23.55pt;width:206.95pt;height:92.95pt;flip:y;mso-wrap-style:none;v-text-anchor:middle" wp14:anchorId="195EEC91" type="_x0000_t32">
+                <v:fill o:detectmouseclick="t" on="false"/>
+                <v:stroke color="#4472c4" weight="76320" endarrow="block" endarrowwidth="medium" endarrowlength="medium" joinstyle="miter" endcap="flat"/>
+                <w10:wrap type="none"/>
               </v:shape>
             </w:pict>
           </mc:Fallback>
         </mc:AlternateContent>
-      </w:r>
-      <w:r>
-        <w:rPr>
-          <w:noProof/>
-        </w:rPr>
         <mc:AlternateContent>
           <mc:Choice Requires="wps">
             <w:drawing>
-              <wp:anchor distT="0" distB="0" distL="114300" distR="114300" simplePos="0" relativeHeight="251661312" behindDoc="0" locked="0" layoutInCell="1" allowOverlap="1" wp14:anchorId="7F03E150" wp14:editId="43EBBAAF">
+              <wp:anchor behindDoc="0" distT="38100" distB="47625" distL="38100" distR="28575" simplePos="0" locked="0" layoutInCell="0" allowOverlap="1" relativeHeight="10" wp14:anchorId="7F03E150">
                 <wp:simplePos x="0" y="0"/>
                 <wp:positionH relativeFrom="column">
-                  <wp:posOffset>2120264</wp:posOffset>
+                  <wp:posOffset>2120265</wp:posOffset>
                 </wp:positionH>
                 <wp:positionV relativeFrom="paragraph">
                   <wp:posOffset>843280</wp:posOffset>
                 </wp:positionV>
                 <wp:extent cx="1266825" cy="581025"/>
-                <wp:effectExtent l="38100" t="38100" r="28575" b="47625"/>
+                <wp:effectExtent l="635" t="35560" r="16510" b="8890"/>
                 <wp:wrapNone/>
-                <wp:docPr id="1395486887" name="Conector recto de flecha 7"/>
-                <wp:cNvGraphicFramePr/>
+                <wp:docPr id="4" name="Conector recto de flecha 7"/>
                 <a:graphic xmlns:a="http://schemas.openxmlformats.org/drawingml/2006/main">
                   <a:graphicData uri="http://schemas.microsoft.com/office/word/2010/wordprocessingShape">
                     <wps:wsp>
-                      <wps:cNvCnPr/>
+                      <wps:cNvSpPr/>
                       <wps:spPr>
                         <a:xfrm flipH="1">
                           <a:off x="0" y="0"/>
-                          <a:ext cx="1266825" cy="581025"/>
+                          <a:ext cx="1266840" cy="581040"/>
                         </a:xfrm>
                         <a:prstGeom prst="straightConnector1">
                           <a:avLst/>
                         </a:prstGeom>
+                        <a:noFill/>
                         <a:ln w="76200">
-                          <a:tailEnd type="triangle"/>
+                          <a:solidFill>
+                            <a:srgbClr val="4472c4"/>
+                          </a:solidFill>
+                          <a:tailEnd len="med" type="triangle" w="med"/>
                         </a:ln>
                       </wps:spPr>
                       <wps:style>
@@ -125,179 +212,65 @@
                         <a:effectRef idx="0">
                           <a:schemeClr val="accent1"/>
                         </a:effectRef>
-                        <a:fontRef idx="minor">
-                          <a:schemeClr val="tx1"/>
-                        </a:fontRef>
+                        <a:fontRef idx="minor"/>
                       </wps:style>
                       <wps:bodyPr/>
                     </wps:wsp>
                   </a:graphicData>
                 </a:graphic>
-                <wp14:sizeRelH relativeFrom="margin">
-                  <wp14:pctWidth>0</wp14:pctWidth>
-                </wp14:sizeRelH>
-                <wp14:sizeRelV relativeFrom="margin">
-                  <wp14:pctHeight>0</wp14:pctHeight>
-                </wp14:sizeRelV>
               </wp:anchor>
             </w:drawing>
           </mc:Choice>
           <mc:Fallback>
             <w:pict>
-              <v:shape w14:anchorId="0CDD88EC" id="Conector recto de flecha 7" o:spid="_x0000_s1026" type="#_x0000_t32" style="position:absolute;margin-left:166.95pt;margin-top:66.4pt;width:99.75pt;height:45.75pt;flip:x;z-index:251661312;visibility:visible;mso-wrap-style:square;mso-width-percent:0;mso-height-percent:0;mso-wrap-distance-left:9pt;mso-wrap-distance-top:0;mso-wrap-distance-right:9pt;mso-wrap-distance-bottom:0;mso-position-horizontal:absolute;mso-position-horizontal-relative:text;mso-position-vertical:absolute;mso-position-vertical-relative:text;mso-width-percent:0;mso-height-percent:0;mso-width-relative:margin;mso-height-relative:margin" o:gfxdata="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" strokecolor="#4472c4 [3204]" strokeweight="6pt">
-                <v:stroke endarrow="block" joinstyle="miter"/>
+              <v:shape id="shape_0" ID="Conector recto de flecha 7" stroked="t" o:allowincell="f" style="position:absolute;margin-left:166.95pt;margin-top:66.4pt;width:99.7pt;height:45.7pt;flip:x;mso-wrap-style:none;v-text-anchor:middle" wp14:anchorId="7F03E150" type="_x0000_t32">
+                <v:fill o:detectmouseclick="t" on="false"/>
+                <v:stroke color="#4472c4" weight="76320" endarrow="block" endarrowwidth="medium" endarrowlength="medium" joinstyle="miter" endcap="flat"/>
+                <w10:wrap type="none"/>
               </v:shape>
             </w:pict>
           </mc:Fallback>
         </mc:AlternateContent>
       </w:r>
-      <w:r>
-        <w:rPr>
-          <w:noProof/>
-        </w:rPr>
-        <w:drawing>
-          <wp:anchor distT="0" distB="0" distL="114300" distR="114300" simplePos="0" relativeHeight="251659264" behindDoc="1" locked="0" layoutInCell="1" allowOverlap="1" wp14:anchorId="29954FF6" wp14:editId="10CE86DC">
-            <wp:simplePos x="0" y="0"/>
-            <wp:positionH relativeFrom="column">
-              <wp:posOffset>3063240</wp:posOffset>
-            </wp:positionH>
-            <wp:positionV relativeFrom="paragraph">
-              <wp:posOffset>-795020</wp:posOffset>
-            </wp:positionV>
-            <wp:extent cx="2143125" cy="2143125"/>
-            <wp:effectExtent l="0" t="0" r="9525" b="9525"/>
-            <wp:wrapNone/>
-            <wp:docPr id="1792927166" name="Imagen 5" descr="53.900+ Base De Datos Ilustraciones de Stock, gráficos vectoriales libres de  derechos y clip art - iStock | Data base, Clientes, Marketing"/>
-            <wp:cNvGraphicFramePr>
-              <a:graphicFrameLocks xmlns:a="http://schemas.openxmlformats.org/drawingml/2006/main" noChangeAspect="1"/>
-            </wp:cNvGraphicFramePr>
-            <a:graphic xmlns:a="http://schemas.openxmlformats.org/drawingml/2006/main">
-              <a:graphicData uri="http://schemas.openxmlformats.org/drawingml/2006/picture">
-                <pic:pic xmlns:pic="http://schemas.openxmlformats.org/drawingml/2006/picture">
-                  <pic:nvPicPr>
-                    <pic:cNvPr id="0" name="Picture 9" descr="53.900+ Base De Datos Ilustraciones de Stock, gráficos vectoriales libres de  derechos y clip art - iStock | Data base, Clientes, Marketing"/>
-                    <pic:cNvPicPr>
-                      <a:picLocks noChangeAspect="1" noChangeArrowheads="1"/>
-                    </pic:cNvPicPr>
-                  </pic:nvPicPr>
-                  <pic:blipFill>
-                    <a:blip r:embed="rId4">
-                      <a:extLst>
-                        <a:ext uri="{28A0092B-C50C-407E-A947-70E740481C1C}">
-                          <a14:useLocalDpi xmlns:a14="http://schemas.microsoft.com/office/drawing/2010/main" val="0"/>
-                        </a:ext>
-                      </a:extLst>
-                    </a:blip>
-                    <a:srcRect/>
-                    <a:stretch>
-                      <a:fillRect/>
-                    </a:stretch>
-                  </pic:blipFill>
-                  <pic:spPr bwMode="auto">
-                    <a:xfrm>
-                      <a:off x="0" y="0"/>
-                      <a:ext cx="2143125" cy="2143125"/>
-                    </a:xfrm>
-                    <a:prstGeom prst="rect">
-                      <a:avLst/>
-                    </a:prstGeom>
-                    <a:noFill/>
-                    <a:ln>
-                      <a:noFill/>
-                    </a:ln>
-                  </pic:spPr>
-                </pic:pic>
-              </a:graphicData>
-            </a:graphic>
-            <wp14:sizeRelH relativeFrom="page">
-              <wp14:pctWidth>0</wp14:pctWidth>
-            </wp14:sizeRelH>
-            <wp14:sizeRelV relativeFrom="page">
-              <wp14:pctHeight>0</wp14:pctHeight>
-            </wp14:sizeRelV>
-          </wp:anchor>
-        </w:drawing>
-      </w:r>
-      <w:r>
-        <w:rPr>
-          <w:noProof/>
-        </w:rPr>
-        <w:drawing>
-          <wp:anchor distT="0" distB="0" distL="114300" distR="114300" simplePos="0" relativeHeight="251658240" behindDoc="1" locked="0" layoutInCell="1" allowOverlap="1" wp14:anchorId="69637F1D" wp14:editId="4F8037B6">
-            <wp:simplePos x="0" y="0"/>
-            <wp:positionH relativeFrom="margin">
-              <wp:posOffset>-308610</wp:posOffset>
-            </wp:positionH>
-            <wp:positionV relativeFrom="paragraph">
-              <wp:posOffset>1548130</wp:posOffset>
-            </wp:positionV>
-            <wp:extent cx="2676525" cy="1606208"/>
-            <wp:effectExtent l="0" t="0" r="0" b="0"/>
-            <wp:wrapNone/>
-            <wp:docPr id="1222536451" name="Imagen 2" descr="Tablet RCA 7&quot;, Intel Atom, 1GB , 16GB-RCT6873W42"/>
-            <wp:cNvGraphicFramePr>
-              <a:graphicFrameLocks xmlns:a="http://schemas.openxmlformats.org/drawingml/2006/main" noChangeAspect="1"/>
-            </wp:cNvGraphicFramePr>
-            <a:graphic xmlns:a="http://schemas.openxmlformats.org/drawingml/2006/main">
-              <a:graphicData uri="http://schemas.openxmlformats.org/drawingml/2006/picture">
-                <pic:pic xmlns:pic="http://schemas.openxmlformats.org/drawingml/2006/picture">
-                  <pic:nvPicPr>
-                    <pic:cNvPr id="0" name="Picture 3" descr="Tablet RCA 7&quot;, Intel Atom, 1GB , 16GB-RCT6873W42"/>
-                    <pic:cNvPicPr>
-                      <a:picLocks noChangeAspect="1" noChangeArrowheads="1"/>
-                    </pic:cNvPicPr>
-                  </pic:nvPicPr>
-                  <pic:blipFill>
-                    <a:blip r:embed="rId5">
-                      <a:extLst>
-                        <a:ext uri="{28A0092B-C50C-407E-A947-70E740481C1C}">
-                          <a14:useLocalDpi xmlns:a14="http://schemas.microsoft.com/office/drawing/2010/main" val="0"/>
-                        </a:ext>
-                      </a:extLst>
-                    </a:blip>
-                    <a:srcRect/>
-                    <a:stretch>
-                      <a:fillRect/>
-                    </a:stretch>
-                  </pic:blipFill>
-                  <pic:spPr bwMode="auto">
-                    <a:xfrm>
-                      <a:off x="0" y="0"/>
-                      <a:ext cx="2676525" cy="1606208"/>
-                    </a:xfrm>
-                    <a:prstGeom prst="rect">
-                      <a:avLst/>
-                    </a:prstGeom>
-                    <a:noFill/>
-                    <a:ln>
-                      <a:noFill/>
-                    </a:ln>
-                  </pic:spPr>
-                </pic:pic>
-              </a:graphicData>
-            </a:graphic>
-            <wp14:sizeRelH relativeFrom="page">
-              <wp14:pctWidth>0</wp14:pctWidth>
-            </wp14:sizeRelH>
-            <wp14:sizeRelV relativeFrom="page">
-              <wp14:pctHeight>0</wp14:pctHeight>
-            </wp14:sizeRelV>
-          </wp:anchor>
-        </w:drawing>
-      </w:r>
-    </w:p>
-    <w:p/>
-    <w:p/>
-    <w:p/>
-    <w:p>
-      <w:r>
-        <w:rPr>
-          <w:noProof/>
-        </w:rPr>
+    </w:p>
+    <w:p>
+      <w:pPr>
+        <w:pStyle w:val="Normal"/>
+        <w:rPr/>
+      </w:pPr>
+      <w:r>
+        <w:rPr/>
+      </w:r>
+    </w:p>
+    <w:p>
+      <w:pPr>
+        <w:pStyle w:val="Normal"/>
+        <w:rPr/>
+      </w:pPr>
+      <w:r>
+        <w:rPr/>
+      </w:r>
+    </w:p>
+    <w:p>
+      <w:pPr>
+        <w:pStyle w:val="Normal"/>
+        <w:rPr/>
+      </w:pPr>
+      <w:r>
+        <w:rPr/>
+      </w:r>
+    </w:p>
+    <w:p>
+      <w:pPr>
+        <w:pStyle w:val="Normal"/>
+        <w:rPr/>
+      </w:pPr>
+      <w:r>
+        <w:rPr/>
         <mc:AlternateContent>
           <mc:Choice Requires="wps">
             <w:drawing>
-              <wp:anchor distT="0" distB="0" distL="114300" distR="114300" simplePos="0" relativeHeight="251674624" behindDoc="0" locked="0" layoutInCell="1" allowOverlap="1" wp14:anchorId="2871B19A" wp14:editId="19B2871C">
+              <wp:anchor behindDoc="0" distT="0" distB="28575" distL="0" distR="28575" simplePos="0" locked="0" layoutInCell="0" allowOverlap="1" relativeHeight="16" wp14:anchorId="2871B19A">
                 <wp:simplePos x="0" y="0"/>
                 <wp:positionH relativeFrom="column">
                   <wp:posOffset>4291965</wp:posOffset>
@@ -306,18 +279,17 @@
                   <wp:posOffset>24765</wp:posOffset>
                 </wp:positionV>
                 <wp:extent cx="1609725" cy="504825"/>
-                <wp:effectExtent l="0" t="0" r="28575" b="28575"/>
+                <wp:effectExtent l="3810" t="3810" r="2540" b="2540"/>
                 <wp:wrapNone/>
-                <wp:docPr id="352377975" name="Cuadro de texto 16"/>
-                <wp:cNvGraphicFramePr/>
+                <wp:docPr id="5" name="Cuadro de texto 16"/>
                 <a:graphic xmlns:a="http://schemas.openxmlformats.org/drawingml/2006/main">
                   <a:graphicData uri="http://schemas.microsoft.com/office/word/2010/wordprocessingShape">
                     <wps:wsp>
-                      <wps:cNvSpPr txBox="1"/>
+                      <wps:cNvSpPr/>
                       <wps:spPr>
                         <a:xfrm>
                           <a:off x="0" y="0"/>
-                          <a:ext cx="1609725" cy="504825"/>
+                          <a:ext cx="1609560" cy="504720"/>
                         </a:xfrm>
                         <a:prstGeom prst="rect">
                           <a:avLst/>
@@ -327,15 +299,25 @@
                         </a:solidFill>
                         <a:ln w="6350">
                           <a:solidFill>
-                            <a:schemeClr val="bg1"/>
+                            <a:srgbClr val="ffffff"/>
                           </a:solidFill>
+                          <a:round/>
                         </a:ln>
                       </wps:spPr>
+                      <wps:style>
+                        <a:lnRef idx="0"/>
+                        <a:fillRef idx="0"/>
+                        <a:effectRef idx="0"/>
+                        <a:fontRef idx="minor"/>
+                      </wps:style>
                       <wps:txbx>
                         <w:txbxContent>
                           <w:p>
                             <w:pPr>
+                              <w:pStyle w:val="Contenidodelmarco"/>
+                              <w:spacing w:before="0" w:after="160"/>
                               <w:rPr>
+                                <w:b/>
                                 <w:b/>
                                 <w:bCs/>
                                 <w:sz w:val="24"/>
@@ -356,10 +338,8 @@
                           </w:p>
                         </w:txbxContent>
                       </wps:txbx>
-                      <wps:bodyPr rot="0" spcFirstLastPara="0" vertOverflow="overflow" horzOverflow="overflow" vert="horz" wrap="square" lIns="91440" tIns="45720" rIns="91440" bIns="45720" numCol="1" spcCol="0" rtlCol="0" fromWordArt="0" anchor="t" anchorCtr="0" forceAA="0" compatLnSpc="1">
-                        <a:prstTxWarp prst="textNoShape">
-                          <a:avLst/>
-                        </a:prstTxWarp>
+                      <wps:bodyPr anchor="t">
+                        <a:prstTxWarp prst="textNoShape"/>
                         <a:noAutofit/>
                       </wps:bodyPr>
                     </wps:wsp>
@@ -370,16 +350,17 @@
           </mc:Choice>
           <mc:Fallback>
             <w:pict>
-              <v:shapetype w14:anchorId="2871B19A" id="_x0000_t202" coordsize="21600,21600" o:spt="202" path="m,l,21600r21600,l21600,xe">
-                <v:stroke joinstyle="miter"/>
-                <v:path gradientshapeok="t" o:connecttype="rect"/>
-              </v:shapetype>
-              <v:shape id="Cuadro de texto 16" o:spid="_x0000_s1026" type="#_x0000_t202" style="position:absolute;margin-left:337.95pt;margin-top:1.95pt;width:126.75pt;height:39.75pt;z-index:251674624;visibility:visible;mso-wrap-style:square;mso-wrap-distance-left:9pt;mso-wrap-distance-top:0;mso-wrap-distance-right:9pt;mso-wrap-distance-bottom:0;mso-position-horizontal:absolute;mso-position-horizontal-relative:text;mso-position-vertical:absolute;mso-position-vertical-relative:text;v-text-anchor:top" o:gfxdata="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" fillcolor="white [3201]" strokecolor="white [3212]" strokeweight=".5pt">
+              <v:rect id="shape_0" ID="Cuadro de texto 16" path="m0,0l-2147483645,0l-2147483645,-2147483646l0,-2147483646xe" fillcolor="white" stroked="t" o:allowincell="f" style="position:absolute;margin-left:337.95pt;margin-top:1.95pt;width:126.7pt;height:39.7pt;mso-wrap-style:square;v-text-anchor:top" wp14:anchorId="2871B19A">
+                <v:fill o:detectmouseclick="t" type="solid" color2="black"/>
+                <v:stroke color="white" weight="6480" joinstyle="round" endcap="flat"/>
                 <v:textbox>
                   <w:txbxContent>
                     <w:p>
                       <w:pPr>
+                        <w:pStyle w:val="Contenidodelmarco"/>
+                        <w:spacing w:before="0" w:after="160"/>
                         <w:rPr>
+                          <w:b/>
                           <w:b/>
                           <w:bCs/>
                           <w:sz w:val="24"/>
@@ -400,23 +381,42 @@
                     </w:p>
                   </w:txbxContent>
                 </v:textbox>
-              </v:shape>
+                <w10:wrap type="none"/>
+              </v:rect>
             </w:pict>
           </mc:Fallback>
         </mc:AlternateContent>
       </w:r>
     </w:p>
-    <w:p/>
-    <w:p/>
-    <w:p>
-      <w:r>
-        <w:rPr>
-          <w:noProof/>
-        </w:rPr>
+    <w:p>
+      <w:pPr>
+        <w:pStyle w:val="Normal"/>
+        <w:rPr/>
+      </w:pPr>
+      <w:r>
+        <w:rPr/>
+      </w:r>
+    </w:p>
+    <w:p>
+      <w:pPr>
+        <w:pStyle w:val="Normal"/>
+        <w:rPr/>
+      </w:pPr>
+      <w:r>
+        <w:rPr/>
+      </w:r>
+    </w:p>
+    <w:p>
+      <w:pPr>
+        <w:pStyle w:val="Normal"/>
+        <w:rPr/>
+      </w:pPr>
+      <w:r>
+        <w:rPr/>
         <mc:AlternateContent>
           <mc:Choice Requires="wps">
             <w:drawing>
-              <wp:anchor distT="0" distB="0" distL="114300" distR="114300" simplePos="0" relativeHeight="251663360" behindDoc="0" locked="0" layoutInCell="1" allowOverlap="1" wp14:anchorId="7FF78443" wp14:editId="673499DB">
+              <wp:anchor behindDoc="0" distT="38100" distB="57150" distL="19050" distR="66675" simplePos="0" locked="0" layoutInCell="0" allowOverlap="1" relativeHeight="11" wp14:anchorId="7FF78443">
                 <wp:simplePos x="0" y="0"/>
                 <wp:positionH relativeFrom="column">
                   <wp:posOffset>2539365</wp:posOffset>
@@ -425,24 +425,27 @@
                   <wp:posOffset>129540</wp:posOffset>
                 </wp:positionV>
                 <wp:extent cx="2676525" cy="1123950"/>
-                <wp:effectExtent l="19050" t="38100" r="66675" b="57150"/>
+                <wp:effectExtent l="15875" t="35560" r="0" b="17780"/>
                 <wp:wrapNone/>
-                <wp:docPr id="1925806192" name="Conector recto de flecha 9"/>
-                <wp:cNvGraphicFramePr/>
+                <wp:docPr id="7" name="Conector recto de flecha 9"/>
                 <a:graphic xmlns:a="http://schemas.openxmlformats.org/drawingml/2006/main">
                   <a:graphicData uri="http://schemas.microsoft.com/office/word/2010/wordprocessingShape">
                     <wps:wsp>
-                      <wps:cNvCnPr/>
+                      <wps:cNvSpPr/>
                       <wps:spPr>
                         <a:xfrm>
                           <a:off x="0" y="0"/>
-                          <a:ext cx="2676525" cy="1123950"/>
+                          <a:ext cx="2676600" cy="1123920"/>
                         </a:xfrm>
                         <a:prstGeom prst="straightConnector1">
                           <a:avLst/>
                         </a:prstGeom>
+                        <a:noFill/>
                         <a:ln w="76200">
-                          <a:tailEnd type="triangle"/>
+                          <a:solidFill>
+                            <a:srgbClr val="ed7d31"/>
+                          </a:solidFill>
+                          <a:tailEnd len="med" type="triangle" w="med"/>
                         </a:ln>
                       </wps:spPr>
                       <wps:style>
@@ -455,64 +458,238 @@
                         <a:effectRef idx="0">
                           <a:schemeClr val="accent2"/>
                         </a:effectRef>
-                        <a:fontRef idx="minor">
-                          <a:schemeClr val="tx1"/>
-                        </a:fontRef>
+                        <a:fontRef idx="minor"/>
                       </wps:style>
                       <wps:bodyPr/>
                     </wps:wsp>
                   </a:graphicData>
                 </a:graphic>
-                <wp14:sizeRelH relativeFrom="margin">
-                  <wp14:pctWidth>0</wp14:pctWidth>
-                </wp14:sizeRelH>
-                <wp14:sizeRelV relativeFrom="margin">
-                  <wp14:pctHeight>0</wp14:pctHeight>
-                </wp14:sizeRelV>
               </wp:anchor>
             </w:drawing>
           </mc:Choice>
           <mc:Fallback>
             <w:pict>
-              <v:shape w14:anchorId="5AF370D2" id="Conector recto de flecha 9" o:spid="_x0000_s1026" type="#_x0000_t32" style="position:absolute;margin-left:199.95pt;margin-top:10.2pt;width:210.75pt;height:88.5pt;z-index:251663360;visibility:visible;mso-wrap-style:square;mso-width-percent:0;mso-height-percent:0;mso-wrap-distance-left:9pt;mso-wrap-distance-top:0;mso-wrap-distance-right:9pt;mso-wrap-distance-bottom:0;mso-position-horizontal:absolute;mso-position-horizontal-relative:text;mso-position-vertical:absolute;mso-position-vertical-relative:text;mso-width-percent:0;mso-height-percent:0;mso-width-relative:margin;mso-height-relative:margin" o:gfxdata="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" strokecolor="#ed7d31 [3205]" strokeweight="6pt">
-                <v:stroke endarrow="block" joinstyle="miter"/>
+              <v:shape id="shape_0" ID="Conector recto de flecha 9" stroked="t" o:allowincell="f" style="position:absolute;margin-left:199.95pt;margin-top:10.2pt;width:210.7pt;height:88.45pt;mso-wrap-style:none;v-text-anchor:middle" wp14:anchorId="7FF78443" type="_x0000_t32">
+                <v:fill o:detectmouseclick="t" on="false"/>
+                <v:stroke color="#ed7d31" weight="76320" endarrow="block" endarrowwidth="medium" endarrowlength="medium" joinstyle="miter" endcap="flat"/>
+                <w10:wrap type="none"/>
               </v:shape>
             </w:pict>
           </mc:Fallback>
         </mc:AlternateContent>
       </w:r>
     </w:p>
-    <w:p/>
-    <w:p/>
-    <w:p>
-      <w:r>
-        <w:rPr>
-          <w:noProof/>
-        </w:rPr>
+    <w:p>
+      <w:pPr>
+        <w:pStyle w:val="Normal"/>
+        <w:rPr/>
+      </w:pPr>
+      <w:r>
+        <w:rPr/>
+      </w:r>
+    </w:p>
+    <w:p>
+      <w:pPr>
+        <w:pStyle w:val="Normal"/>
+        <w:rPr/>
+      </w:pPr>
+      <w:r>
+        <w:rPr/>
+      </w:r>
+    </w:p>
+    <w:p>
+      <w:pPr>
+        <w:pStyle w:val="Normal"/>
+        <w:rPr/>
+      </w:pPr>
+      <w:r>
+        <w:rPr/>
         <mc:AlternateContent>
           <mc:Choice Requires="wps">
             <w:drawing>
-              <wp:anchor distT="0" distB="0" distL="114300" distR="114300" simplePos="0" relativeHeight="251676672" behindDoc="0" locked="0" layoutInCell="1" allowOverlap="1" wp14:anchorId="693E97A1" wp14:editId="650DBF32">
+              <wp:anchor behindDoc="0" distT="76200" distB="47625" distL="0" distR="19050" simplePos="0" locked="0" layoutInCell="0" allowOverlap="1" relativeHeight="12" wp14:anchorId="4210FB26">
                 <wp:simplePos x="0" y="0"/>
-                <wp:positionH relativeFrom="margin">
-                  <wp:align>left</wp:align>
+                <wp:positionH relativeFrom="column">
+                  <wp:posOffset>2471420</wp:posOffset>
                 </wp:positionH>
                 <wp:positionV relativeFrom="paragraph">
-                  <wp:posOffset>282575</wp:posOffset>
+                  <wp:posOffset>167640</wp:posOffset>
                 </wp:positionV>
-                <wp:extent cx="1828800" cy="676275"/>
-                <wp:effectExtent l="0" t="0" r="19050" b="28575"/>
+                <wp:extent cx="1390650" cy="523875"/>
+                <wp:effectExtent l="635" t="27305" r="13970" b="36195"/>
                 <wp:wrapNone/>
-                <wp:docPr id="1165199323" name="Cuadro de texto 16"/>
-                <wp:cNvGraphicFramePr/>
+                <wp:docPr id="8" name="Conector recto de flecha 10"/>
                 <a:graphic xmlns:a="http://schemas.openxmlformats.org/drawingml/2006/main">
                   <a:graphicData uri="http://schemas.microsoft.com/office/word/2010/wordprocessingShape">
                     <wps:wsp>
-                      <wps:cNvSpPr txBox="1"/>
+                      <wps:cNvSpPr/>
+                      <wps:spPr>
+                        <a:xfrm flipH="1" flipV="1">
+                          <a:off x="0" y="0"/>
+                          <a:ext cx="1390680" cy="523800"/>
+                        </a:xfrm>
+                        <a:prstGeom prst="straightConnector1">
+                          <a:avLst/>
+                        </a:prstGeom>
+                        <a:noFill/>
+                        <a:ln w="76200">
+                          <a:solidFill>
+                            <a:srgbClr val="ed7d31"/>
+                          </a:solidFill>
+                          <a:tailEnd len="med" type="triangle" w="med"/>
+                        </a:ln>
+                      </wps:spPr>
+                      <wps:style>
+                        <a:lnRef idx="1">
+                          <a:schemeClr val="accent2"/>
+                        </a:lnRef>
+                        <a:fillRef idx="0">
+                          <a:schemeClr val="accent2"/>
+                        </a:fillRef>
+                        <a:effectRef idx="0">
+                          <a:schemeClr val="accent2"/>
+                        </a:effectRef>
+                        <a:fontRef idx="minor"/>
+                      </wps:style>
+                      <wps:bodyPr/>
+                    </wps:wsp>
+                  </a:graphicData>
+                </a:graphic>
+              </wp:anchor>
+            </w:drawing>
+          </mc:Choice>
+          <mc:Fallback>
+            <w:pict>
+              <v:shape id="shape_0" ID="Conector recto de flecha 10" stroked="t" o:allowincell="f" style="position:absolute;margin-left:194.6pt;margin-top:13.2pt;width:109.45pt;height:41.2pt;flip:xy;mso-wrap-style:none;v-text-anchor:middle" wp14:anchorId="4210FB26" type="_x0000_t32">
+                <v:fill o:detectmouseclick="t" on="false"/>
+                <v:stroke color="#ed7d31" weight="76320" endarrow="block" endarrowwidth="medium" endarrowlength="medium" joinstyle="miter" endcap="flat"/>
+                <w10:wrap type="none"/>
+              </v:shape>
+            </w:pict>
+          </mc:Fallback>
+        </mc:AlternateContent>
+      </w:r>
+    </w:p>
+    <w:p>
+      <w:pPr>
+        <w:pStyle w:val="Normal"/>
+        <w:rPr/>
+      </w:pPr>
+      <w:r>
+        <w:rPr/>
+        <w:drawing>
+          <wp:anchor behindDoc="1" distT="0" distB="0" distL="0" distR="0" simplePos="0" locked="0" layoutInCell="0" allowOverlap="1" relativeHeight="4">
+            <wp:simplePos x="0" y="0"/>
+            <wp:positionH relativeFrom="column">
+              <wp:posOffset>3701415</wp:posOffset>
+            </wp:positionH>
+            <wp:positionV relativeFrom="paragraph">
+              <wp:posOffset>206375</wp:posOffset>
+            </wp:positionV>
+            <wp:extent cx="2177415" cy="1590675"/>
+            <wp:effectExtent l="0" t="0" r="0" b="0"/>
+            <wp:wrapNone/>
+            <wp:docPr id="9" name="Imagen 8" descr="Arduino Uno REV3 [A000066] : Amazon.com.mx: Electrónicos"/>
+            <wp:cNvGraphicFramePr>
+              <a:graphicFrameLocks xmlns:a="http://schemas.openxmlformats.org/drawingml/2006/main" noChangeAspect="1"/>
+            </wp:cNvGraphicFramePr>
+            <a:graphic xmlns:a="http://schemas.openxmlformats.org/drawingml/2006/main">
+              <a:graphicData uri="http://schemas.openxmlformats.org/drawingml/2006/picture">
+                <pic:pic xmlns:pic="http://schemas.openxmlformats.org/drawingml/2006/picture">
+                  <pic:nvPicPr>
+                    <pic:cNvPr id="9" name="Imagen 8" descr="Arduino Uno REV3 [A000066] : Amazon.com.mx: Electrónicos"/>
+                    <pic:cNvPicPr>
+                      <a:picLocks noChangeAspect="1" noChangeArrowheads="1"/>
+                    </pic:cNvPicPr>
+                  </pic:nvPicPr>
+                  <pic:blipFill>
+                    <a:blip r:embed="rId4"/>
+                    <a:stretch>
+                      <a:fillRect/>
+                    </a:stretch>
+                  </pic:blipFill>
+                  <pic:spPr bwMode="auto">
+                    <a:xfrm>
+                      <a:off x="0" y="0"/>
+                      <a:ext cx="2177415" cy="1590675"/>
+                    </a:xfrm>
+                    <a:prstGeom prst="rect">
+                      <a:avLst/>
+                    </a:prstGeom>
+                  </pic:spPr>
+                </pic:pic>
+              </a:graphicData>
+            </a:graphic>
+          </wp:anchor>
+        </w:drawing>
+        <w:drawing>
+          <wp:anchor behindDoc="1" distT="0" distB="0" distL="0" distR="0" simplePos="0" locked="0" layoutInCell="0" allowOverlap="1" relativeHeight="5">
+            <wp:simplePos x="0" y="0"/>
+            <wp:positionH relativeFrom="column">
+              <wp:posOffset>-213360</wp:posOffset>
+            </wp:positionH>
+            <wp:positionV relativeFrom="paragraph">
+              <wp:posOffset>263525</wp:posOffset>
+            </wp:positionV>
+            <wp:extent cx="1847850" cy="2466975"/>
+            <wp:effectExtent l="0" t="0" r="0" b="0"/>
+            <wp:wrapNone/>
+            <wp:docPr id="10" name="Imagen 11" descr="ZKTECO PROBG2030LLED - Barrera Vehicular Izquierda con Servo Motor / Brazo  LED de 3 Metros / 0.9 Segundos / Bajo Mantenimiento / 24 VDC"/>
+            <wp:cNvGraphicFramePr>
+              <a:graphicFrameLocks xmlns:a="http://schemas.openxmlformats.org/drawingml/2006/main" noChangeAspect="1"/>
+            </wp:cNvGraphicFramePr>
+            <a:graphic xmlns:a="http://schemas.openxmlformats.org/drawingml/2006/main">
+              <a:graphicData uri="http://schemas.openxmlformats.org/drawingml/2006/picture">
+                <pic:pic xmlns:pic="http://schemas.openxmlformats.org/drawingml/2006/picture">
+                  <pic:nvPicPr>
+                    <pic:cNvPr id="10" name="Imagen 11" descr="ZKTECO PROBG2030LLED - Barrera Vehicular Izquierda con Servo Motor / Brazo  LED de 3 Metros / 0.9 Segundos / Bajo Mantenimiento / 24 VDC"/>
+                    <pic:cNvPicPr>
+                      <a:picLocks noChangeAspect="1" noChangeArrowheads="1"/>
+                    </pic:cNvPicPr>
+                  </pic:nvPicPr>
+                  <pic:blipFill>
+                    <a:blip r:embed="rId5"/>
+                    <a:stretch>
+                      <a:fillRect/>
+                    </a:stretch>
+                  </pic:blipFill>
+                  <pic:spPr bwMode="auto">
+                    <a:xfrm>
+                      <a:off x="0" y="0"/>
+                      <a:ext cx="1847850" cy="2466975"/>
+                    </a:xfrm>
+                    <a:prstGeom prst="rect">
+                      <a:avLst/>
+                    </a:prstGeom>
+                  </pic:spPr>
+                </pic:pic>
+              </a:graphicData>
+            </a:graphic>
+          </wp:anchor>
+        </w:drawing>
+        <mc:AlternateContent>
+          <mc:Choice Requires="wps">
+            <w:drawing>
+              <wp:anchor behindDoc="0" distT="0" distB="28575" distL="0" distR="19050" simplePos="0" locked="0" layoutInCell="0" allowOverlap="1" relativeHeight="18" wp14:anchorId="693E97A1">
+                <wp:simplePos x="0" y="0"/>
+                <wp:positionH relativeFrom="column">
+                  <wp:posOffset>0</wp:posOffset>
+                </wp:positionH>
+                <wp:positionV relativeFrom="paragraph">
+                  <wp:posOffset>5715</wp:posOffset>
+                </wp:positionV>
+                <wp:extent cx="2348865" cy="676275"/>
+                <wp:effectExtent l="3810" t="3810" r="2540" b="2540"/>
+                <wp:wrapNone/>
+                <wp:docPr id="11" name="Cuadro de texto 16"/>
+                <a:graphic xmlns:a="http://schemas.openxmlformats.org/drawingml/2006/main">
+                  <a:graphicData uri="http://schemas.microsoft.com/office/word/2010/wordprocessingShape">
+                    <wps:wsp>
+                      <wps:cNvSpPr/>
                       <wps:spPr>
                         <a:xfrm>
                           <a:off x="0" y="0"/>
-                          <a:ext cx="1828800" cy="676275"/>
+                          <a:ext cx="2349000" cy="676440"/>
                         </a:xfrm>
                         <a:prstGeom prst="rect">
                           <a:avLst/>
@@ -522,15 +699,24 @@
                         </a:solidFill>
                         <a:ln w="6350">
                           <a:solidFill>
-                            <a:schemeClr val="bg1"/>
+                            <a:srgbClr val="ffffff"/>
                           </a:solidFill>
+                          <a:round/>
                         </a:ln>
                       </wps:spPr>
+                      <wps:style>
+                        <a:lnRef idx="0"/>
+                        <a:fillRef idx="0"/>
+                        <a:effectRef idx="0"/>
+                        <a:fontRef idx="minor"/>
+                      </wps:style>
                       <wps:txbx>
                         <w:txbxContent>
                           <w:p>
                             <w:pPr>
+                              <w:pStyle w:val="Contenidodelmarco"/>
                               <w:rPr>
+                                <w:b/>
                                 <w:b/>
                                 <w:bCs/>
                                 <w:sz w:val="24"/>
@@ -551,7 +737,10 @@
                           </w:p>
                           <w:p>
                             <w:pPr>
+                              <w:pStyle w:val="Contenidodelmarco"/>
+                              <w:spacing w:before="0" w:after="160"/>
                               <w:rPr>
+                                <w:b/>
                                 <w:b/>
                                 <w:bCs/>
                                 <w:sz w:val="24"/>
@@ -572,32 +761,28 @@
                           </w:p>
                         </w:txbxContent>
                       </wps:txbx>
-                      <wps:bodyPr rot="0" spcFirstLastPara="0" vertOverflow="overflow" horzOverflow="overflow" vert="horz" wrap="square" lIns="91440" tIns="45720" rIns="91440" bIns="45720" numCol="1" spcCol="0" rtlCol="0" fromWordArt="0" anchor="t" anchorCtr="0" forceAA="0" compatLnSpc="1">
-                        <a:prstTxWarp prst="textNoShape">
-                          <a:avLst/>
-                        </a:prstTxWarp>
+                      <wps:bodyPr anchor="t">
+                        <a:prstTxWarp prst="textNoShape"/>
                         <a:noAutofit/>
                       </wps:bodyPr>
                     </wps:wsp>
                   </a:graphicData>
                 </a:graphic>
-                <wp14:sizeRelH relativeFrom="margin">
-                  <wp14:pctWidth>0</wp14:pctWidth>
-                </wp14:sizeRelH>
-                <wp14:sizeRelV relativeFrom="margin">
-                  <wp14:pctHeight>0</wp14:pctHeight>
-                </wp14:sizeRelV>
               </wp:anchor>
             </w:drawing>
           </mc:Choice>
           <mc:Fallback>
             <w:pict>
-              <v:shape w14:anchorId="693E97A1" id="_x0000_s1027" type="#_x0000_t202" style="position:absolute;margin-left:0;margin-top:22.25pt;width:2in;height:53.25pt;z-index:251676672;visibility:visible;mso-wrap-style:square;mso-width-percent:0;mso-height-percent:0;mso-wrap-distance-left:9pt;mso-wrap-distance-top:0;mso-wrap-distance-right:9pt;mso-wrap-distance-bottom:0;mso-position-horizontal:left;mso-position-horizontal-relative:margin;mso-position-vertical:absolute;mso-position-vertical-relative:text;mso-width-percent:0;mso-height-percent:0;mso-width-relative:margin;mso-height-relative:margin;v-text-anchor:top" o:gfxdata="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" fillcolor="white [3201]" strokecolor="white [3212]" strokeweight=".5pt">
+              <v:rect id="shape_0" ID="Cuadro de texto 16" path="m0,0l-2147483645,0l-2147483645,-2147483646l0,-2147483646xe" fillcolor="white" stroked="t" o:allowincell="f" style="position:absolute;margin-left:0pt;margin-top:0.45pt;width:184.9pt;height:53.2pt;mso-wrap-style:square;v-text-anchor:top" wp14:anchorId="693E97A1">
+                <v:fill o:detectmouseclick="t" type="solid" color2="black"/>
+                <v:stroke color="white" weight="6480" joinstyle="round" endcap="flat"/>
                 <v:textbox>
                   <w:txbxContent>
                     <w:p>
                       <w:pPr>
+                        <w:pStyle w:val="Contenidodelmarco"/>
                         <w:rPr>
+                          <w:b/>
                           <w:b/>
                           <w:bCs/>
                           <w:sz w:val="24"/>
@@ -618,7 +803,10 @@
                     </w:p>
                     <w:p>
                       <w:pPr>
+                        <w:pStyle w:val="Contenidodelmarco"/>
+                        <w:spacing w:before="0" w:after="160"/>
                         <w:rPr>
+                          <w:b/>
                           <w:b/>
                           <w:bCs/>
                           <w:sz w:val="24"/>
@@ -639,253 +827,80 @@
                     </w:p>
                   </w:txbxContent>
                 </v:textbox>
-                <w10:wrap anchorx="margin"/>
-              </v:shape>
+                <w10:wrap type="none"/>
+              </v:rect>
             </w:pict>
           </mc:Fallback>
         </mc:AlternateContent>
       </w:r>
-      <w:r>
-        <w:rPr>
-          <w:noProof/>
-        </w:rPr>
+    </w:p>
+    <w:p>
+      <w:pPr>
+        <w:pStyle w:val="Normal"/>
+        <w:rPr/>
+      </w:pPr>
+      <w:r>
+        <w:rPr/>
+      </w:r>
+    </w:p>
+    <w:p>
+      <w:pPr>
+        <w:pStyle w:val="Normal"/>
+        <w:rPr/>
+      </w:pPr>
+      <w:r>
+        <w:rPr/>
+      </w:r>
+    </w:p>
+    <w:p>
+      <w:pPr>
+        <w:pStyle w:val="Normal"/>
+        <w:rPr/>
+      </w:pPr>
+      <w:r>
+        <w:rPr/>
+      </w:r>
+    </w:p>
+    <w:p>
+      <w:pPr>
+        <w:pStyle w:val="Normal"/>
+        <w:rPr/>
+      </w:pPr>
+      <w:r>
+        <w:rPr/>
         <mc:AlternateContent>
           <mc:Choice Requires="wps">
             <w:drawing>
-              <wp:anchor distT="0" distB="0" distL="114300" distR="114300" simplePos="0" relativeHeight="251664384" behindDoc="0" locked="0" layoutInCell="1" allowOverlap="1" wp14:anchorId="4210FB26" wp14:editId="0966C29C">
+              <wp:anchor behindDoc="0" distT="133350" distB="57150" distL="0" distR="19050" simplePos="0" locked="0" layoutInCell="0" allowOverlap="1" relativeHeight="13" wp14:anchorId="074F5D00">
                 <wp:simplePos x="0" y="0"/>
-                <wp:positionH relativeFrom="column">
-                  <wp:posOffset>2472690</wp:posOffset>
+                <wp:positionH relativeFrom="margin">
+                  <wp:posOffset>1728470</wp:posOffset>
                 </wp:positionH>
                 <wp:positionV relativeFrom="paragraph">
-                  <wp:posOffset>168275</wp:posOffset>
+                  <wp:posOffset>139065</wp:posOffset>
                 </wp:positionV>
-                <wp:extent cx="1390650" cy="523875"/>
-                <wp:effectExtent l="0" t="76200" r="19050" b="47625"/>
+                <wp:extent cx="1905000" cy="190500"/>
+                <wp:effectExtent l="635" t="92075" r="3810" b="38100"/>
                 <wp:wrapNone/>
-                <wp:docPr id="577704293" name="Conector recto de flecha 10"/>
-                <wp:cNvGraphicFramePr/>
+                <wp:docPr id="13" name="Conector recto de flecha 12"/>
                 <a:graphic xmlns:a="http://schemas.openxmlformats.org/drawingml/2006/main">
                   <a:graphicData uri="http://schemas.microsoft.com/office/word/2010/wordprocessingShape">
                     <wps:wsp>
-                      <wps:cNvCnPr/>
+                      <wps:cNvSpPr/>
                       <wps:spPr>
                         <a:xfrm flipH="1" flipV="1">
                           <a:off x="0" y="0"/>
-                          <a:ext cx="1390650" cy="523875"/>
+                          <a:ext cx="1905120" cy="190440"/>
                         </a:xfrm>
                         <a:prstGeom prst="straightConnector1">
                           <a:avLst/>
                         </a:prstGeom>
+                        <a:noFill/>
                         <a:ln w="76200">
-                          <a:tailEnd type="triangle"/>
-                        </a:ln>
-                      </wps:spPr>
-                      <wps:style>
-                        <a:lnRef idx="1">
-                          <a:schemeClr val="accent2"/>
-                        </a:lnRef>
-                        <a:fillRef idx="0">
-                          <a:schemeClr val="accent2"/>
-                        </a:fillRef>
-                        <a:effectRef idx="0">
-                          <a:schemeClr val="accent2"/>
-                        </a:effectRef>
-                        <a:fontRef idx="minor">
-                          <a:schemeClr val="tx1"/>
-                        </a:fontRef>
-                      </wps:style>
-                      <wps:bodyPr/>
-                    </wps:wsp>
-                  </a:graphicData>
-                </a:graphic>
-              </wp:anchor>
-            </w:drawing>
-          </mc:Choice>
-          <mc:Fallback>
-            <w:pict>
-              <v:shape w14:anchorId="7CBA6ABB" id="Conector recto de flecha 10" o:spid="_x0000_s1026" type="#_x0000_t32" style="position:absolute;margin-left:194.7pt;margin-top:13.25pt;width:109.5pt;height:41.25pt;flip:x y;z-index:251664384;visibility:visible;mso-wrap-style:square;mso-wrap-distance-left:9pt;mso-wrap-distance-top:0;mso-wrap-distance-right:9pt;mso-wrap-distance-bottom:0;mso-position-horizontal:absolute;mso-position-horizontal-relative:text;mso-position-vertical:absolute;mso-position-vertical-relative:text" o:gfxdata="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" strokecolor="#ed7d31 [3205]" strokeweight="6pt">
-                <v:stroke endarrow="block" joinstyle="miter"/>
-              </v:shape>
-            </w:pict>
-          </mc:Fallback>
-        </mc:AlternateContent>
-      </w:r>
-    </w:p>
-    <w:p>
-      <w:r>
-        <w:rPr>
-          <w:noProof/>
-        </w:rPr>
-        <w:drawing>
-          <wp:anchor distT="0" distB="0" distL="114300" distR="114300" simplePos="0" relativeHeight="251665408" behindDoc="1" locked="0" layoutInCell="1" allowOverlap="1" wp14:anchorId="3131F702" wp14:editId="692B0FB0">
-            <wp:simplePos x="0" y="0"/>
-            <wp:positionH relativeFrom="column">
-              <wp:posOffset>-213360</wp:posOffset>
-            </wp:positionH>
-            <wp:positionV relativeFrom="paragraph">
-              <wp:posOffset>263525</wp:posOffset>
-            </wp:positionV>
-            <wp:extent cx="1847850" cy="2466975"/>
-            <wp:effectExtent l="0" t="0" r="0" b="9525"/>
-            <wp:wrapNone/>
-            <wp:docPr id="61647864" name="Imagen 11" descr="ZKTECO PROBG2030LLED - Barrera Vehicular Izquierda con Servo Motor / Brazo  LED de 3 Metros / 0.9 Segundos / Bajo Mantenimiento / 24 VDC"/>
-            <wp:cNvGraphicFramePr>
-              <a:graphicFrameLocks xmlns:a="http://schemas.openxmlformats.org/drawingml/2006/main" noChangeAspect="1"/>
-            </wp:cNvGraphicFramePr>
-            <a:graphic xmlns:a="http://schemas.openxmlformats.org/drawingml/2006/main">
-              <a:graphicData uri="http://schemas.openxmlformats.org/drawingml/2006/picture">
-                <pic:pic xmlns:pic="http://schemas.openxmlformats.org/drawingml/2006/picture">
-                  <pic:nvPicPr>
-                    <pic:cNvPr id="0" name="Picture 13" descr="ZKTECO PROBG2030LLED - Barrera Vehicular Izquierda con Servo Motor / Brazo  LED de 3 Metros / 0.9 Segundos / Bajo Mantenimiento / 24 VDC"/>
-                    <pic:cNvPicPr>
-                      <a:picLocks noChangeAspect="1" noChangeArrowheads="1"/>
-                    </pic:cNvPicPr>
-                  </pic:nvPicPr>
-                  <pic:blipFill>
-                    <a:blip r:embed="rId6">
-                      <a:extLst>
-                        <a:ext uri="{28A0092B-C50C-407E-A947-70E740481C1C}">
-                          <a14:useLocalDpi xmlns:a14="http://schemas.microsoft.com/office/drawing/2010/main" val="0"/>
-                        </a:ext>
-                      </a:extLst>
-                    </a:blip>
-                    <a:srcRect/>
-                    <a:stretch>
-                      <a:fillRect/>
-                    </a:stretch>
-                  </pic:blipFill>
-                  <pic:spPr bwMode="auto">
-                    <a:xfrm>
-                      <a:off x="0" y="0"/>
-                      <a:ext cx="1847850" cy="2466975"/>
-                    </a:xfrm>
-                    <a:prstGeom prst="rect">
-                      <a:avLst/>
-                    </a:prstGeom>
-                    <a:noFill/>
-                    <a:ln>
-                      <a:noFill/>
-                    </a:ln>
-                  </pic:spPr>
-                </pic:pic>
-              </a:graphicData>
-            </a:graphic>
-            <wp14:sizeRelH relativeFrom="page">
-              <wp14:pctWidth>0</wp14:pctWidth>
-            </wp14:sizeRelH>
-            <wp14:sizeRelV relativeFrom="page">
-              <wp14:pctHeight>0</wp14:pctHeight>
-            </wp14:sizeRelV>
-          </wp:anchor>
-        </w:drawing>
-      </w:r>
-      <w:r>
-        <w:rPr>
-          <w:noProof/>
-        </w:rPr>
-        <w:drawing>
-          <wp:anchor distT="0" distB="0" distL="114300" distR="114300" simplePos="0" relativeHeight="251662336" behindDoc="1" locked="0" layoutInCell="1" allowOverlap="1" wp14:anchorId="65201302" wp14:editId="6FD3FE9E">
-            <wp:simplePos x="0" y="0"/>
-            <wp:positionH relativeFrom="column">
-              <wp:posOffset>3701415</wp:posOffset>
-            </wp:positionH>
-            <wp:positionV relativeFrom="paragraph">
-              <wp:posOffset>206375</wp:posOffset>
-            </wp:positionV>
-            <wp:extent cx="2177415" cy="1590675"/>
-            <wp:effectExtent l="0" t="0" r="0" b="9525"/>
-            <wp:wrapNone/>
-            <wp:docPr id="1865085036" name="Imagen 8" descr="Arduino Uno REV3 [A000066] : Amazon.com.mx: Electrónicos"/>
-            <wp:cNvGraphicFramePr>
-              <a:graphicFrameLocks xmlns:a="http://schemas.openxmlformats.org/drawingml/2006/main" noChangeAspect="1"/>
-            </wp:cNvGraphicFramePr>
-            <a:graphic xmlns:a="http://schemas.openxmlformats.org/drawingml/2006/main">
-              <a:graphicData uri="http://schemas.openxmlformats.org/drawingml/2006/picture">
-                <pic:pic xmlns:pic="http://schemas.openxmlformats.org/drawingml/2006/picture">
-                  <pic:nvPicPr>
-                    <pic:cNvPr id="0" name="Picture 11" descr="Arduino Uno REV3 [A000066] : Amazon.com.mx: Electrónicos"/>
-                    <pic:cNvPicPr>
-                      <a:picLocks noChangeAspect="1" noChangeArrowheads="1"/>
-                    </pic:cNvPicPr>
-                  </pic:nvPicPr>
-                  <pic:blipFill>
-                    <a:blip r:embed="rId7" cstate="print">
-                      <a:extLst>
-                        <a:ext uri="{28A0092B-C50C-407E-A947-70E740481C1C}">
-                          <a14:useLocalDpi xmlns:a14="http://schemas.microsoft.com/office/drawing/2010/main" val="0"/>
-                        </a:ext>
-                      </a:extLst>
-                    </a:blip>
-                    <a:srcRect/>
-                    <a:stretch>
-                      <a:fillRect/>
-                    </a:stretch>
-                  </pic:blipFill>
-                  <pic:spPr bwMode="auto">
-                    <a:xfrm>
-                      <a:off x="0" y="0"/>
-                      <a:ext cx="2177415" cy="1590675"/>
-                    </a:xfrm>
-                    <a:prstGeom prst="rect">
-                      <a:avLst/>
-                    </a:prstGeom>
-                    <a:noFill/>
-                    <a:ln>
-                      <a:noFill/>
-                    </a:ln>
-                  </pic:spPr>
-                </pic:pic>
-              </a:graphicData>
-            </a:graphic>
-            <wp14:sizeRelH relativeFrom="page">
-              <wp14:pctWidth>0</wp14:pctWidth>
-            </wp14:sizeRelH>
-            <wp14:sizeRelV relativeFrom="page">
-              <wp14:pctHeight>0</wp14:pctHeight>
-            </wp14:sizeRelV>
-          </wp:anchor>
-        </w:drawing>
-      </w:r>
-    </w:p>
-    <w:p/>
-    <w:p/>
-    <w:p/>
-    <w:p>
-      <w:r>
-        <w:rPr>
-          <w:noProof/>
-        </w:rPr>
-        <mc:AlternateContent>
-          <mc:Choice Requires="wps">
-            <w:drawing>
-              <wp:anchor distT="0" distB="0" distL="114300" distR="114300" simplePos="0" relativeHeight="251666432" behindDoc="0" locked="0" layoutInCell="1" allowOverlap="1" wp14:anchorId="074F5D00" wp14:editId="5BBC57B0">
-                <wp:simplePos x="0" y="0"/>
-                <wp:positionH relativeFrom="margin">
-                  <wp:posOffset>1729740</wp:posOffset>
-                </wp:positionH>
-                <wp:positionV relativeFrom="paragraph">
-                  <wp:posOffset>140335</wp:posOffset>
-                </wp:positionV>
-                <wp:extent cx="1905000" cy="190500"/>
-                <wp:effectExtent l="0" t="133350" r="19050" b="57150"/>
-                <wp:wrapNone/>
-                <wp:docPr id="84925230" name="Conector recto de flecha 12"/>
-                <wp:cNvGraphicFramePr/>
-                <a:graphic xmlns:a="http://schemas.openxmlformats.org/drawingml/2006/main">
-                  <a:graphicData uri="http://schemas.microsoft.com/office/word/2010/wordprocessingShape">
-                    <wps:wsp>
-                      <wps:cNvCnPr/>
-                      <wps:spPr>
-                        <a:xfrm flipH="1" flipV="1">
-                          <a:off x="0" y="0"/>
-                          <a:ext cx="1905000" cy="190500"/>
-                        </a:xfrm>
-                        <a:prstGeom prst="straightConnector1">
-                          <a:avLst/>
-                        </a:prstGeom>
-                        <a:ln w="76200">
-                          <a:tailEnd type="triangle"/>
+                          <a:solidFill>
+                            <a:srgbClr val="000000"/>
+                          </a:solidFill>
+                          <a:tailEnd len="med" type="triangle" w="med"/>
                         </a:ln>
                       </wps:spPr>
                       <wps:style>
@@ -898,49 +913,50 @@
                         <a:effectRef idx="2">
                           <a:schemeClr val="dk1"/>
                         </a:effectRef>
-                        <a:fontRef idx="minor">
-                          <a:schemeClr val="tx1"/>
-                        </a:fontRef>
+                        <a:fontRef idx="minor"/>
                       </wps:style>
                       <wps:bodyPr/>
                     </wps:wsp>
                   </a:graphicData>
                 </a:graphic>
-                <wp14:sizeRelH relativeFrom="margin">
-                  <wp14:pctWidth>0</wp14:pctWidth>
-                </wp14:sizeRelH>
-                <wp14:sizeRelV relativeFrom="margin">
-                  <wp14:pctHeight>0</wp14:pctHeight>
-                </wp14:sizeRelV>
               </wp:anchor>
             </w:drawing>
           </mc:Choice>
           <mc:Fallback>
             <w:pict>
-              <v:shape w14:anchorId="2818A1A2" id="Conector recto de flecha 12" o:spid="_x0000_s1026" type="#_x0000_t32" style="position:absolute;margin-left:136.2pt;margin-top:11.05pt;width:150pt;height:15pt;flip:x y;z-index:251666432;visibility:visible;mso-wrap-style:square;mso-width-percent:0;mso-height-percent:0;mso-wrap-distance-left:9pt;mso-wrap-distance-top:0;mso-wrap-distance-right:9pt;mso-wrap-distance-bottom:0;mso-position-horizontal:absolute;mso-position-horizontal-relative:margin;mso-position-vertical:absolute;mso-position-vertical-relative:text;mso-width-percent:0;mso-height-percent:0;mso-width-relative:margin;mso-height-relative:margin" o:gfxdata="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" strokecolor="black [3200]" strokeweight="6pt">
-                <v:stroke endarrow="block" joinstyle="miter"/>
-                <w10:wrap anchorx="margin"/>
+              <v:shape id="shape_0" ID="Conector recto de flecha 12" stroked="t" o:allowincell="f" style="position:absolute;margin-left:136.1pt;margin-top:10.95pt;width:149.95pt;height:14.95pt;flip:xy;mso-wrap-style:none;v-text-anchor:middle;mso-position-horizontal-relative:margin" wp14:anchorId="074F5D00" type="_x0000_t32">
+                <v:fill o:detectmouseclick="t" on="false"/>
+                <v:stroke color="black" weight="76320" endarrow="block" endarrowwidth="medium" endarrowlength="medium" joinstyle="miter" endcap="flat"/>
+                <w10:wrap type="none"/>
               </v:shape>
             </w:pict>
           </mc:Fallback>
         </mc:AlternateContent>
       </w:r>
     </w:p>
-    <w:p/>
-    <w:p>
-      <w:pPr>
+    <w:p>
+      <w:pPr>
+        <w:pStyle w:val="Normal"/>
+        <w:rPr/>
+      </w:pPr>
+      <w:r>
+        <w:rPr/>
+      </w:r>
+    </w:p>
+    <w:p>
+      <w:pPr>
+        <w:pStyle w:val="Normal"/>
         <w:tabs>
-          <w:tab w:val="left" w:pos="3375"/>
+          <w:tab w:val="clear" w:pos="708"/>
+          <w:tab w:val="left" w:pos="3375" w:leader="none"/>
         </w:tabs>
-      </w:pPr>
-      <w:r>
-        <w:rPr>
-          <w:noProof/>
-        </w:rPr>
+        <w:rPr/>
+      </w:pPr>
+      <w:r>
         <mc:AlternateContent>
           <mc:Choice Requires="wps">
             <w:drawing>
-              <wp:anchor distT="0" distB="0" distL="114300" distR="114300" simplePos="0" relativeHeight="251678720" behindDoc="0" locked="0" layoutInCell="1" allowOverlap="1" wp14:anchorId="12081714" wp14:editId="066FDE92">
+              <wp:anchor behindDoc="0" distT="0" distB="28575" distL="0" distR="28575" simplePos="0" locked="0" layoutInCell="0" allowOverlap="1" relativeHeight="20" wp14:anchorId="12081714">
                 <wp:simplePos x="0" y="0"/>
                 <wp:positionH relativeFrom="column">
                   <wp:posOffset>4562475</wp:posOffset>
@@ -949,18 +965,17 @@
                   <wp:posOffset>10160</wp:posOffset>
                 </wp:positionV>
                 <wp:extent cx="1609725" cy="504825"/>
-                <wp:effectExtent l="0" t="0" r="28575" b="28575"/>
+                <wp:effectExtent l="3810" t="3810" r="2540" b="2540"/>
                 <wp:wrapNone/>
-                <wp:docPr id="1809372047" name="Cuadro de texto 16"/>
-                <wp:cNvGraphicFramePr/>
+                <wp:docPr id="14" name="Cuadro de texto 16"/>
                 <a:graphic xmlns:a="http://schemas.openxmlformats.org/drawingml/2006/main">
                   <a:graphicData uri="http://schemas.microsoft.com/office/word/2010/wordprocessingShape">
                     <wps:wsp>
-                      <wps:cNvSpPr txBox="1"/>
+                      <wps:cNvSpPr/>
                       <wps:spPr>
                         <a:xfrm>
                           <a:off x="0" y="0"/>
-                          <a:ext cx="1609725" cy="504825"/>
+                          <a:ext cx="1609560" cy="504720"/>
                         </a:xfrm>
                         <a:prstGeom prst="rect">
                           <a:avLst/>
@@ -970,15 +985,25 @@
                         </a:solidFill>
                         <a:ln w="6350">
                           <a:solidFill>
-                            <a:schemeClr val="bg1"/>
+                            <a:srgbClr val="ffffff"/>
                           </a:solidFill>
+                          <a:round/>
                         </a:ln>
                       </wps:spPr>
+                      <wps:style>
+                        <a:lnRef idx="0"/>
+                        <a:fillRef idx="0"/>
+                        <a:effectRef idx="0"/>
+                        <a:fontRef idx="minor"/>
+                      </wps:style>
                       <wps:txbx>
                         <w:txbxContent>
                           <w:p>
                             <w:pPr>
+                              <w:pStyle w:val="Contenidodelmarco"/>
+                              <w:spacing w:before="0" w:after="160"/>
                               <w:rPr>
+                                <w:b/>
                                 <w:b/>
                                 <w:bCs/>
                                 <w:sz w:val="24"/>
@@ -999,10 +1024,8 @@
                           </w:p>
                         </w:txbxContent>
                       </wps:txbx>
-                      <wps:bodyPr rot="0" spcFirstLastPara="0" vertOverflow="overflow" horzOverflow="overflow" vert="horz" wrap="square" lIns="91440" tIns="45720" rIns="91440" bIns="45720" numCol="1" spcCol="0" rtlCol="0" fromWordArt="0" anchor="t" anchorCtr="0" forceAA="0" compatLnSpc="1">
-                        <a:prstTxWarp prst="textNoShape">
-                          <a:avLst/>
-                        </a:prstTxWarp>
+                      <wps:bodyPr anchor="t">
+                        <a:prstTxWarp prst="textNoShape"/>
                         <a:noAutofit/>
                       </wps:bodyPr>
                     </wps:wsp>
@@ -1013,12 +1036,17 @@
           </mc:Choice>
           <mc:Fallback>
             <w:pict>
-              <v:shape w14:anchorId="12081714" id="_x0000_s1028" type="#_x0000_t202" style="position:absolute;margin-left:359.25pt;margin-top:.8pt;width:126.75pt;height:39.75pt;z-index:251678720;visibility:visible;mso-wrap-style:square;mso-wrap-distance-left:9pt;mso-wrap-distance-top:0;mso-wrap-distance-right:9pt;mso-wrap-distance-bottom:0;mso-position-horizontal:absolute;mso-position-horizontal-relative:text;mso-position-vertical:absolute;mso-position-vertical-relative:text;v-text-anchor:top" o:gfxdata="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" fillcolor="white [3201]" strokecolor="white [3212]" strokeweight=".5pt">
+              <v:rect id="shape_0" ID="Cuadro de texto 16" path="m0,0l-2147483645,0l-2147483645,-2147483646l0,-2147483646xe" fillcolor="white" stroked="t" o:allowincell="f" style="position:absolute;margin-left:359.25pt;margin-top:0.8pt;width:126.7pt;height:39.7pt;mso-wrap-style:square;v-text-anchor:top" wp14:anchorId="12081714">
+                <v:fill o:detectmouseclick="t" type="solid" color2="black"/>
+                <v:stroke color="white" weight="6480" joinstyle="round" endcap="flat"/>
                 <v:textbox>
                   <w:txbxContent>
                     <w:p>
                       <w:pPr>
+                        <w:pStyle w:val="Contenidodelmarco"/>
+                        <w:spacing w:before="0" w:after="160"/>
                         <w:rPr>
+                          <w:b/>
                           <w:b/>
                           <w:bCs/>
                           <w:sz w:val="24"/>
@@ -1039,25 +1067,37 @@
                     </w:p>
                   </w:txbxContent>
                 </v:textbox>
-              </v:shape>
+                <w10:wrap type="none"/>
+              </v:rect>
             </w:pict>
           </mc:Fallback>
         </mc:AlternateContent>
       </w:r>
       <w:r>
+        <w:rPr/>
         <w:tab/>
       </w:r>
     </w:p>
-    <w:p/>
-    <w:p>
-      <w:r>
-        <w:rPr>
-          <w:noProof/>
-        </w:rPr>
+    <w:p>
+      <w:pPr>
+        <w:pStyle w:val="Normal"/>
+        <w:rPr/>
+      </w:pPr>
+      <w:r>
+        <w:rPr/>
+      </w:r>
+    </w:p>
+    <w:p>
+      <w:pPr>
+        <w:pStyle w:val="Normal"/>
+        <w:rPr/>
+      </w:pPr>
+      <w:r>
+        <w:rPr/>
         <mc:AlternateContent>
           <mc:Choice Requires="wps">
             <w:drawing>
-              <wp:anchor distT="0" distB="0" distL="114300" distR="114300" simplePos="0" relativeHeight="251680768" behindDoc="0" locked="0" layoutInCell="1" allowOverlap="1" wp14:anchorId="0BC91D99" wp14:editId="71F5BDE7">
+              <wp:anchor behindDoc="0" distT="0" distB="28575" distL="0" distR="28575" simplePos="0" locked="0" layoutInCell="0" allowOverlap="1" relativeHeight="22" wp14:anchorId="0BC91D99">
                 <wp:simplePos x="0" y="0"/>
                 <wp:positionH relativeFrom="margin">
                   <wp:align>left</wp:align>
@@ -1066,18 +1106,17 @@
                   <wp:posOffset>9525</wp:posOffset>
                 </wp:positionV>
                 <wp:extent cx="1609725" cy="504825"/>
-                <wp:effectExtent l="0" t="0" r="28575" b="28575"/>
+                <wp:effectExtent l="3810" t="3810" r="2540" b="2540"/>
                 <wp:wrapNone/>
-                <wp:docPr id="1306069648" name="Cuadro de texto 16"/>
-                <wp:cNvGraphicFramePr/>
+                <wp:docPr id="16" name="Cuadro de texto 16"/>
                 <a:graphic xmlns:a="http://schemas.openxmlformats.org/drawingml/2006/main">
                   <a:graphicData uri="http://schemas.microsoft.com/office/word/2010/wordprocessingShape">
                     <wps:wsp>
-                      <wps:cNvSpPr txBox="1"/>
+                      <wps:cNvSpPr/>
                       <wps:spPr>
                         <a:xfrm>
                           <a:off x="0" y="0"/>
-                          <a:ext cx="1609725" cy="504825"/>
+                          <a:ext cx="1609560" cy="504720"/>
                         </a:xfrm>
                         <a:prstGeom prst="rect">
                           <a:avLst/>
@@ -1087,15 +1126,25 @@
                         </a:solidFill>
                         <a:ln w="6350">
                           <a:solidFill>
-                            <a:schemeClr val="bg1"/>
+                            <a:srgbClr val="ffffff"/>
                           </a:solidFill>
+                          <a:round/>
                         </a:ln>
                       </wps:spPr>
+                      <wps:style>
+                        <a:lnRef idx="0"/>
+                        <a:fillRef idx="0"/>
+                        <a:effectRef idx="0"/>
+                        <a:fontRef idx="minor"/>
+                      </wps:style>
                       <wps:txbx>
                         <w:txbxContent>
                           <w:p>
                             <w:pPr>
+                              <w:pStyle w:val="Contenidodelmarco"/>
+                              <w:spacing w:before="0" w:after="160"/>
                               <w:rPr>
+                                <w:b/>
                                 <w:b/>
                                 <w:bCs/>
                                 <w:sz w:val="24"/>
@@ -1116,10 +1165,8 @@
                           </w:p>
                         </w:txbxContent>
                       </wps:txbx>
-                      <wps:bodyPr rot="0" spcFirstLastPara="0" vertOverflow="overflow" horzOverflow="overflow" vert="horz" wrap="square" lIns="91440" tIns="45720" rIns="91440" bIns="45720" numCol="1" spcCol="0" rtlCol="0" fromWordArt="0" anchor="t" anchorCtr="0" forceAA="0" compatLnSpc="1">
-                        <a:prstTxWarp prst="textNoShape">
-                          <a:avLst/>
-                        </a:prstTxWarp>
+                      <wps:bodyPr anchor="t">
+                        <a:prstTxWarp prst="textNoShape"/>
                         <a:noAutofit/>
                       </wps:bodyPr>
                     </wps:wsp>
@@ -1130,12 +1177,17 @@
           </mc:Choice>
           <mc:Fallback>
             <w:pict>
-              <v:shape w14:anchorId="0BC91D99" id="_x0000_s1029" type="#_x0000_t202" style="position:absolute;margin-left:0;margin-top:.75pt;width:126.75pt;height:39.75pt;z-index:251680768;visibility:visible;mso-wrap-style:square;mso-wrap-distance-left:9pt;mso-wrap-distance-top:0;mso-wrap-distance-right:9pt;mso-wrap-distance-bottom:0;mso-position-horizontal:left;mso-position-horizontal-relative:margin;mso-position-vertical:absolute;mso-position-vertical-relative:text;v-text-anchor:top" o:gfxdata="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" fillcolor="white [3201]" strokecolor="white [3212]" strokeweight=".5pt">
+              <v:rect id="shape_0" ID="Cuadro de texto 16" path="m0,0l-2147483645,0l-2147483645,-2147483646l0,-2147483646xe" fillcolor="white" stroked="t" o:allowincell="f" style="position:absolute;margin-left:0pt;margin-top:0.75pt;width:126.7pt;height:39.7pt;mso-wrap-style:square;v-text-anchor:top;mso-position-horizontal:left;mso-position-horizontal-relative:margin" wp14:anchorId="0BC91D99">
+                <v:fill o:detectmouseclick="t" type="solid" color2="black"/>
+                <v:stroke color="white" weight="6480" joinstyle="round" endcap="flat"/>
                 <v:textbox>
                   <w:txbxContent>
                     <w:p>
                       <w:pPr>
+                        <w:pStyle w:val="Contenidodelmarco"/>
+                        <w:spacing w:before="0" w:after="160"/>
                         <w:rPr>
+                          <w:b/>
                           <w:b/>
                           <w:bCs/>
                           <w:sz w:val="24"/>
@@ -1156,31 +1208,33 @@
                     </w:p>
                   </w:txbxContent>
                 </v:textbox>
-                <w10:wrap anchorx="margin"/>
-              </v:shape>
+                <w10:wrap type="none"/>
+              </v:rect>
             </w:pict>
           </mc:Fallback>
         </mc:AlternateContent>
       </w:r>
     </w:p>
     <w:p>
-      <w:r>
-        <w:rPr>
-          <w:noProof/>
-        </w:rPr>
+      <w:pPr>
+        <w:pStyle w:val="Normal"/>
+        <w:rPr/>
+      </w:pPr>
+      <w:r>
+        <w:rPr/>
         <w:drawing>
-          <wp:anchor distT="0" distB="0" distL="114300" distR="114300" simplePos="0" relativeHeight="251670528" behindDoc="1" locked="0" layoutInCell="1" allowOverlap="1" wp14:anchorId="48479FE6" wp14:editId="710E56DB">
+          <wp:anchor behindDoc="1" distT="0" distB="0" distL="0" distR="0" simplePos="0" locked="0" layoutInCell="0" allowOverlap="1" relativeHeight="7">
             <wp:simplePos x="0" y="0"/>
             <wp:positionH relativeFrom="column">
-              <wp:posOffset>3777616</wp:posOffset>
+              <wp:posOffset>3777615</wp:posOffset>
             </wp:positionH>
             <wp:positionV relativeFrom="paragraph">
-              <wp:posOffset>7621</wp:posOffset>
+              <wp:posOffset>7620</wp:posOffset>
             </wp:positionV>
             <wp:extent cx="1276350" cy="1276350"/>
             <wp:effectExtent l="0" t="0" r="0" b="0"/>
             <wp:wrapNone/>
-            <wp:docPr id="620698487" name="Imagen 14" descr="Descubriendo los códigos QR – Borealtech"/>
+            <wp:docPr id="18" name="Imagen 14" descr="Descubriendo los códigos QR – Borealtech"/>
             <wp:cNvGraphicFramePr>
               <a:graphicFrameLocks xmlns:a="http://schemas.openxmlformats.org/drawingml/2006/main" noChangeAspect="1"/>
             </wp:cNvGraphicFramePr>
@@ -1188,20 +1242,13 @@
               <a:graphicData uri="http://schemas.openxmlformats.org/drawingml/2006/picture">
                 <pic:pic xmlns:pic="http://schemas.openxmlformats.org/drawingml/2006/picture">
                   <pic:nvPicPr>
-                    <pic:cNvPr id="0" name="Picture 15" descr="Descubriendo los códigos QR – Borealtech"/>
+                    <pic:cNvPr id="18" name="Imagen 14" descr="Descubriendo los códigos QR – Borealtech"/>
                     <pic:cNvPicPr>
                       <a:picLocks noChangeAspect="1" noChangeArrowheads="1"/>
                     </pic:cNvPicPr>
                   </pic:nvPicPr>
                   <pic:blipFill>
-                    <a:blip r:embed="rId8">
-                      <a:extLst>
-                        <a:ext uri="{28A0092B-C50C-407E-A947-70E740481C1C}">
-                          <a14:useLocalDpi xmlns:a14="http://schemas.microsoft.com/office/drawing/2010/main" val="0"/>
-                        </a:ext>
-                      </a:extLst>
-                    </a:blip>
-                    <a:srcRect/>
+                    <a:blip r:embed="rId6"/>
                     <a:stretch>
                       <a:fillRect/>
                     </a:stretch>
@@ -1214,62 +1261,145 @@
                     <a:prstGeom prst="rect">
                       <a:avLst/>
                     </a:prstGeom>
-                    <a:noFill/>
-                    <a:ln>
-                      <a:noFill/>
-                    </a:ln>
                   </pic:spPr>
                 </pic:pic>
               </a:graphicData>
             </a:graphic>
-            <wp14:sizeRelH relativeFrom="page">
-              <wp14:pctWidth>0</wp14:pctWidth>
-            </wp14:sizeRelH>
-            <wp14:sizeRelV relativeFrom="page">
-              <wp14:pctHeight>0</wp14:pctHeight>
-            </wp14:sizeRelV>
           </wp:anchor>
         </w:drawing>
       </w:r>
     </w:p>
     <w:p>
       <w:pPr>
+        <w:pStyle w:val="Normal"/>
         <w:ind w:firstLine="708"/>
-      </w:pPr>
-      <w:r>
-        <w:rPr>
-          <w:noProof/>
-        </w:rPr>
+        <w:rPr/>
+      </w:pPr>
+      <w:r>
+        <w:rPr/>
+        <w:drawing>
+          <wp:anchor behindDoc="1" distT="0" distB="0" distL="0" distR="0" simplePos="0" locked="0" layoutInCell="0" allowOverlap="1" relativeHeight="6">
+            <wp:simplePos x="0" y="0"/>
+            <wp:positionH relativeFrom="margin">
+              <wp:posOffset>66675</wp:posOffset>
+            </wp:positionH>
+            <wp:positionV relativeFrom="paragraph">
+              <wp:posOffset>381000</wp:posOffset>
+            </wp:positionV>
+            <wp:extent cx="2676525" cy="1606550"/>
+            <wp:effectExtent l="0" t="0" r="0" b="0"/>
+            <wp:wrapNone/>
+            <wp:docPr id="19" name="Imagen 1854282911" descr="Tablet RCA 7&quot;, Intel Atom, 1GB , 16GB-RCT6873W42"/>
+            <wp:cNvGraphicFramePr>
+              <a:graphicFrameLocks xmlns:a="http://schemas.openxmlformats.org/drawingml/2006/main" noChangeAspect="1"/>
+            </wp:cNvGraphicFramePr>
+            <a:graphic xmlns:a="http://schemas.openxmlformats.org/drawingml/2006/main">
+              <a:graphicData uri="http://schemas.openxmlformats.org/drawingml/2006/picture">
+                <pic:pic xmlns:pic="http://schemas.openxmlformats.org/drawingml/2006/picture">
+                  <pic:nvPicPr>
+                    <pic:cNvPr id="19" name="Imagen 1854282911" descr="Tablet RCA 7&quot;, Intel Atom, 1GB , 16GB-RCT6873W42"/>
+                    <pic:cNvPicPr>
+                      <a:picLocks noChangeAspect="1" noChangeArrowheads="1"/>
+                    </pic:cNvPicPr>
+                  </pic:nvPicPr>
+                  <pic:blipFill>
+                    <a:blip r:embed="rId7"/>
+                    <a:stretch>
+                      <a:fillRect/>
+                    </a:stretch>
+                  </pic:blipFill>
+                  <pic:spPr bwMode="auto">
+                    <a:xfrm>
+                      <a:off x="0" y="0"/>
+                      <a:ext cx="2676525" cy="1606550"/>
+                    </a:xfrm>
+                    <a:prstGeom prst="rect">
+                      <a:avLst/>
+                    </a:prstGeom>
+                  </pic:spPr>
+                </pic:pic>
+              </a:graphicData>
+            </a:graphic>
+          </wp:anchor>
+        </w:drawing>
+        <w:drawing>
+          <wp:anchor behindDoc="1" distT="0" distB="0" distL="0" distR="0" simplePos="0" locked="0" layoutInCell="0" allowOverlap="1" relativeHeight="8">
+            <wp:simplePos x="0" y="0"/>
+            <wp:positionH relativeFrom="column">
+              <wp:posOffset>3729990</wp:posOffset>
+            </wp:positionH>
+            <wp:positionV relativeFrom="paragraph">
+              <wp:posOffset>1245870</wp:posOffset>
+            </wp:positionV>
+            <wp:extent cx="1505585" cy="561975"/>
+            <wp:effectExtent l="0" t="0" r="0" b="0"/>
+            <wp:wrapNone/>
+            <wp:docPr id="20" name="Imagen 15" descr="Por qué la imagen del codigo de barras tiene que ser vectorial?"/>
+            <wp:cNvGraphicFramePr>
+              <a:graphicFrameLocks xmlns:a="http://schemas.openxmlformats.org/drawingml/2006/main" noChangeAspect="1"/>
+            </wp:cNvGraphicFramePr>
+            <a:graphic xmlns:a="http://schemas.openxmlformats.org/drawingml/2006/main">
+              <a:graphicData uri="http://schemas.openxmlformats.org/drawingml/2006/picture">
+                <pic:pic xmlns:pic="http://schemas.openxmlformats.org/drawingml/2006/picture">
+                  <pic:nvPicPr>
+                    <pic:cNvPr id="20" name="Imagen 15" descr="Por qué la imagen del codigo de barras tiene que ser vectorial?"/>
+                    <pic:cNvPicPr>
+                      <a:picLocks noChangeAspect="1" noChangeArrowheads="1"/>
+                    </pic:cNvPicPr>
+                  </pic:nvPicPr>
+                  <pic:blipFill>
+                    <a:blip r:embed="rId8"/>
+                    <a:stretch>
+                      <a:fillRect/>
+                    </a:stretch>
+                  </pic:blipFill>
+                  <pic:spPr bwMode="auto">
+                    <a:xfrm>
+                      <a:off x="0" y="0"/>
+                      <a:ext cx="1505585" cy="561975"/>
+                    </a:xfrm>
+                    <a:prstGeom prst="rect">
+                      <a:avLst/>
+                    </a:prstGeom>
+                  </pic:spPr>
+                </pic:pic>
+              </a:graphicData>
+            </a:graphic>
+          </wp:anchor>
+        </w:drawing>
         <mc:AlternateContent>
           <mc:Choice Requires="wps">
             <w:drawing>
-              <wp:anchor distT="0" distB="0" distL="114300" distR="114300" simplePos="0" relativeHeight="251673600" behindDoc="0" locked="0" layoutInCell="1" allowOverlap="1" wp14:anchorId="394E6ED6" wp14:editId="4F89AD8E">
+              <wp:anchor behindDoc="0" distT="57150" distB="28575" distL="19050" distR="19050" simplePos="0" locked="0" layoutInCell="0" allowOverlap="1" relativeHeight="14" wp14:anchorId="157D7184">
                 <wp:simplePos x="0" y="0"/>
                 <wp:positionH relativeFrom="column">
-                  <wp:posOffset>2577465</wp:posOffset>
+                  <wp:posOffset>2548255</wp:posOffset>
                 </wp:positionH>
                 <wp:positionV relativeFrom="paragraph">
-                  <wp:posOffset>645794</wp:posOffset>
+                  <wp:posOffset>216535</wp:posOffset>
                 </wp:positionV>
-                <wp:extent cx="952500" cy="647700"/>
-                <wp:effectExtent l="19050" t="19050" r="38100" b="38100"/>
+                <wp:extent cx="1143000" cy="371475"/>
+                <wp:effectExtent l="6350" t="19685" r="0" b="18415"/>
                 <wp:wrapNone/>
-                <wp:docPr id="1845772080" name="Conector recto de flecha 13"/>
-                <wp:cNvGraphicFramePr/>
+                <wp:docPr id="21" name="Conector recto de flecha 13"/>
                 <a:graphic xmlns:a="http://schemas.openxmlformats.org/drawingml/2006/main">
                   <a:graphicData uri="http://schemas.microsoft.com/office/word/2010/wordprocessingShape">
                     <wps:wsp>
-                      <wps:cNvCnPr/>
+                      <wps:cNvSpPr/>
                       <wps:spPr>
-                        <a:xfrm>
+                        <a:xfrm flipV="1">
                           <a:off x="0" y="0"/>
-                          <a:ext cx="952500" cy="647700"/>
+                          <a:ext cx="1143000" cy="371520"/>
                         </a:xfrm>
                         <a:prstGeom prst="straightConnector1">
                           <a:avLst/>
                         </a:prstGeom>
+                        <a:noFill/>
                         <a:ln w="38100">
-                          <a:tailEnd type="triangle"/>
+                          <a:solidFill>
+                            <a:srgbClr val="4472c4"/>
+                          </a:solidFill>
+                          <a:tailEnd len="med" type="triangle" w="med"/>
                         </a:ln>
                       </wps:spPr>
                       <wps:style>
@@ -1282,133 +1412,58 @@
                         <a:effectRef idx="0">
                           <a:schemeClr val="accent1"/>
                         </a:effectRef>
-                        <a:fontRef idx="minor">
-                          <a:schemeClr val="tx1"/>
-                        </a:fontRef>
+                        <a:fontRef idx="minor"/>
                       </wps:style>
                       <wps:bodyPr/>
                     </wps:wsp>
                   </a:graphicData>
                 </a:graphic>
-                <wp14:sizeRelH relativeFrom="margin">
-                  <wp14:pctWidth>0</wp14:pctWidth>
-                </wp14:sizeRelH>
-                <wp14:sizeRelV relativeFrom="margin">
-                  <wp14:pctHeight>0</wp14:pctHeight>
-                </wp14:sizeRelV>
               </wp:anchor>
             </w:drawing>
           </mc:Choice>
           <mc:Fallback>
             <w:pict>
-              <v:shape w14:anchorId="032208CA" id="Conector recto de flecha 13" o:spid="_x0000_s1026" type="#_x0000_t32" style="position:absolute;margin-left:202.95pt;margin-top:50.85pt;width:75pt;height:51pt;z-index:251673600;visibility:visible;mso-wrap-style:square;mso-width-percent:0;mso-height-percent:0;mso-wrap-distance-left:9pt;mso-wrap-distance-top:0;mso-wrap-distance-right:9pt;mso-wrap-distance-bottom:0;mso-position-horizontal:absolute;mso-position-horizontal-relative:text;mso-position-vertical:absolute;mso-position-vertical-relative:text;mso-width-percent:0;mso-height-percent:0;mso-width-relative:margin;mso-height-relative:margin" o:gfxdata="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" strokecolor="#4472c4 [3204]" strokeweight="3pt">
-                <v:stroke endarrow="block" joinstyle="miter"/>
+              <v:shape id="shape_0" ID="Conector recto de flecha 13" stroked="t" o:allowincell="f" style="position:absolute;margin-left:200.65pt;margin-top:17.05pt;width:89.95pt;height:29.2pt;flip:y;mso-wrap-style:none;v-text-anchor:middle" wp14:anchorId="157D7184" type="_x0000_t32">
+                <v:fill o:detectmouseclick="t" on="false"/>
+                <v:stroke color="#4472c4" weight="38160" endarrow="block" endarrowwidth="medium" endarrowlength="medium" joinstyle="miter" endcap="flat"/>
+                <w10:wrap type="none"/>
               </v:shape>
             </w:pict>
           </mc:Fallback>
         </mc:AlternateContent>
-      </w:r>
-      <w:r>
-        <w:rPr>
-          <w:noProof/>
-        </w:rPr>
-        <w:drawing>
-          <wp:anchor distT="0" distB="0" distL="114300" distR="114300" simplePos="0" relativeHeight="251671552" behindDoc="1" locked="0" layoutInCell="1" allowOverlap="1" wp14:anchorId="1B70DB58" wp14:editId="2740EC1D">
-            <wp:simplePos x="0" y="0"/>
-            <wp:positionH relativeFrom="column">
-              <wp:posOffset>3729990</wp:posOffset>
-            </wp:positionH>
-            <wp:positionV relativeFrom="paragraph">
-              <wp:posOffset>1245870</wp:posOffset>
-            </wp:positionV>
-            <wp:extent cx="1505437" cy="561975"/>
-            <wp:effectExtent l="0" t="0" r="0" b="0"/>
-            <wp:wrapNone/>
-            <wp:docPr id="1497407542" name="Imagen 15" descr="Por qué la imagen del codigo de barras tiene que ser vectorial?"/>
-            <wp:cNvGraphicFramePr>
-              <a:graphicFrameLocks xmlns:a="http://schemas.openxmlformats.org/drawingml/2006/main" noChangeAspect="1"/>
-            </wp:cNvGraphicFramePr>
-            <a:graphic xmlns:a="http://schemas.openxmlformats.org/drawingml/2006/main">
-              <a:graphicData uri="http://schemas.openxmlformats.org/drawingml/2006/picture">
-                <pic:pic xmlns:pic="http://schemas.openxmlformats.org/drawingml/2006/picture">
-                  <pic:nvPicPr>
-                    <pic:cNvPr id="0" name="Picture 17" descr="Por qué la imagen del codigo de barras tiene que ser vectorial?"/>
-                    <pic:cNvPicPr>
-                      <a:picLocks noChangeAspect="1" noChangeArrowheads="1"/>
-                    </pic:cNvPicPr>
-                  </pic:nvPicPr>
-                  <pic:blipFill>
-                    <a:blip r:embed="rId9" cstate="print">
-                      <a:extLst>
-                        <a:ext uri="{28A0092B-C50C-407E-A947-70E740481C1C}">
-                          <a14:useLocalDpi xmlns:a14="http://schemas.microsoft.com/office/drawing/2010/main" val="0"/>
-                        </a:ext>
-                      </a:extLst>
-                    </a:blip>
-                    <a:srcRect/>
-                    <a:stretch>
-                      <a:fillRect/>
-                    </a:stretch>
-                  </pic:blipFill>
-                  <pic:spPr bwMode="auto">
-                    <a:xfrm>
-                      <a:off x="0" y="0"/>
-                      <a:ext cx="1505437" cy="561975"/>
-                    </a:xfrm>
-                    <a:prstGeom prst="rect">
-                      <a:avLst/>
-                    </a:prstGeom>
-                    <a:noFill/>
-                    <a:ln>
-                      <a:noFill/>
-                    </a:ln>
-                  </pic:spPr>
-                </pic:pic>
-              </a:graphicData>
-            </a:graphic>
-            <wp14:sizeRelH relativeFrom="page">
-              <wp14:pctWidth>0</wp14:pctWidth>
-            </wp14:sizeRelH>
-            <wp14:sizeRelV relativeFrom="page">
-              <wp14:pctHeight>0</wp14:pctHeight>
-            </wp14:sizeRelV>
-          </wp:anchor>
-        </w:drawing>
-      </w:r>
-      <w:r>
-        <w:rPr>
-          <w:noProof/>
-        </w:rPr>
         <mc:AlternateContent>
           <mc:Choice Requires="wps">
             <w:drawing>
-              <wp:anchor distT="0" distB="0" distL="114300" distR="114300" simplePos="0" relativeHeight="251669504" behindDoc="0" locked="0" layoutInCell="1" allowOverlap="1" wp14:anchorId="157D7184" wp14:editId="45BACB11">
+              <wp:anchor behindDoc="0" distT="19050" distB="38100" distL="19050" distR="38100" simplePos="0" locked="0" layoutInCell="0" allowOverlap="1" relativeHeight="15" wp14:anchorId="394E6ED6">
                 <wp:simplePos x="0" y="0"/>
                 <wp:positionH relativeFrom="column">
-                  <wp:posOffset>2548890</wp:posOffset>
+                  <wp:posOffset>2577465</wp:posOffset>
                 </wp:positionH>
                 <wp:positionV relativeFrom="paragraph">
-                  <wp:posOffset>217170</wp:posOffset>
+                  <wp:posOffset>645795</wp:posOffset>
                 </wp:positionV>
-                <wp:extent cx="1143000" cy="371475"/>
-                <wp:effectExtent l="19050" t="57150" r="19050" b="28575"/>
+                <wp:extent cx="952500" cy="647700"/>
+                <wp:effectExtent l="10795" t="15875" r="635" b="635"/>
                 <wp:wrapNone/>
-                <wp:docPr id="224741276" name="Conector recto de flecha 13"/>
-                <wp:cNvGraphicFramePr/>
+                <wp:docPr id="22" name="Conector recto de flecha 13"/>
                 <a:graphic xmlns:a="http://schemas.openxmlformats.org/drawingml/2006/main">
                   <a:graphicData uri="http://schemas.microsoft.com/office/word/2010/wordprocessingShape">
                     <wps:wsp>
-                      <wps:cNvCnPr/>
+                      <wps:cNvSpPr/>
                       <wps:spPr>
-                        <a:xfrm flipV="1">
+                        <a:xfrm>
                           <a:off x="0" y="0"/>
-                          <a:ext cx="1143000" cy="371475"/>
+                          <a:ext cx="952560" cy="647640"/>
                         </a:xfrm>
                         <a:prstGeom prst="straightConnector1">
                           <a:avLst/>
                         </a:prstGeom>
+                        <a:noFill/>
                         <a:ln w="38100">
-                          <a:tailEnd type="triangle"/>
+                          <a:solidFill>
+                            <a:srgbClr val="4472c4"/>
+                          </a:solidFill>
+                          <a:tailEnd len="med" type="triangle" w="med"/>
                         </a:ln>
                       </wps:spPr>
                       <wps:style>
@@ -1421,9 +1476,7 @@
                         <a:effectRef idx="0">
                           <a:schemeClr val="accent1"/>
                         </a:effectRef>
-                        <a:fontRef idx="minor">
-                          <a:schemeClr val="tx1"/>
-                        </a:fontRef>
+                        <a:fontRef idx="minor"/>
                       </wps:style>
                       <wps:bodyPr/>
                     </wps:wsp>
@@ -1434,100 +1487,76 @@
           </mc:Choice>
           <mc:Fallback>
             <w:pict>
-              <v:shape w14:anchorId="1660D5E5" id="Conector recto de flecha 13" o:spid="_x0000_s1026" type="#_x0000_t32" style="position:absolute;margin-left:200.7pt;margin-top:17.1pt;width:90pt;height:29.25pt;flip:y;z-index:251669504;visibility:visible;mso-wrap-style:square;mso-wrap-distance-left:9pt;mso-wrap-distance-top:0;mso-wrap-distance-right:9pt;mso-wrap-distance-bottom:0;mso-position-horizontal:absolute;mso-position-horizontal-relative:text;mso-position-vertical:absolute;mso-position-vertical-relative:text" o:gfxdata="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" strokecolor="#4472c4 [3204]" strokeweight="3pt">
-                <v:stroke endarrow="block" joinstyle="miter"/>
+              <v:shape id="shape_0" ID="Conector recto de flecha 13" stroked="t" o:allowincell="f" style="position:absolute;margin-left:202.95pt;margin-top:50.85pt;width:74.95pt;height:50.95pt;mso-wrap-style:none;v-text-anchor:middle" wp14:anchorId="394E6ED6" type="_x0000_t32">
+                <v:fill o:detectmouseclick="t" on="false"/>
+                <v:stroke color="#4472c4" weight="38160" endarrow="block" endarrowwidth="medium" endarrowlength="medium" joinstyle="miter" endcap="flat"/>
+                <w10:wrap type="none"/>
               </v:shape>
             </w:pict>
           </mc:Fallback>
         </mc:AlternateContent>
       </w:r>
-      <w:r>
-        <w:rPr>
-          <w:noProof/>
-        </w:rPr>
-        <w:drawing>
-          <wp:anchor distT="0" distB="0" distL="114300" distR="114300" simplePos="0" relativeHeight="251668480" behindDoc="1" locked="0" layoutInCell="1" allowOverlap="1" wp14:anchorId="041CD3CE" wp14:editId="6AEACE6D">
-            <wp:simplePos x="0" y="0"/>
-            <wp:positionH relativeFrom="margin">
-              <wp:posOffset>66675</wp:posOffset>
-            </wp:positionH>
-            <wp:positionV relativeFrom="paragraph">
-              <wp:posOffset>381000</wp:posOffset>
-            </wp:positionV>
-            <wp:extent cx="2676525" cy="1606208"/>
-            <wp:effectExtent l="0" t="0" r="0" b="0"/>
-            <wp:wrapNone/>
-            <wp:docPr id="1854282911" name="Imagen 1854282911" descr="Tablet RCA 7&quot;, Intel Atom, 1GB , 16GB-RCT6873W42"/>
-            <wp:cNvGraphicFramePr>
-              <a:graphicFrameLocks xmlns:a="http://schemas.openxmlformats.org/drawingml/2006/main" noChangeAspect="1"/>
-            </wp:cNvGraphicFramePr>
-            <a:graphic xmlns:a="http://schemas.openxmlformats.org/drawingml/2006/main">
-              <a:graphicData uri="http://schemas.openxmlformats.org/drawingml/2006/picture">
-                <pic:pic xmlns:pic="http://schemas.openxmlformats.org/drawingml/2006/picture">
-                  <pic:nvPicPr>
-                    <pic:cNvPr id="0" name="Picture 3" descr="Tablet RCA 7&quot;, Intel Atom, 1GB , 16GB-RCT6873W42"/>
-                    <pic:cNvPicPr>
-                      <a:picLocks noChangeAspect="1" noChangeArrowheads="1"/>
-                    </pic:cNvPicPr>
-                  </pic:nvPicPr>
-                  <pic:blipFill>
-                    <a:blip r:embed="rId5">
-                      <a:extLst>
-                        <a:ext uri="{28A0092B-C50C-407E-A947-70E740481C1C}">
-                          <a14:useLocalDpi xmlns:a14="http://schemas.microsoft.com/office/drawing/2010/main" val="0"/>
-                        </a:ext>
-                      </a:extLst>
-                    </a:blip>
-                    <a:srcRect/>
-                    <a:stretch>
-                      <a:fillRect/>
-                    </a:stretch>
-                  </pic:blipFill>
-                  <pic:spPr bwMode="auto">
-                    <a:xfrm>
-                      <a:off x="0" y="0"/>
-                      <a:ext cx="2676525" cy="1606208"/>
-                    </a:xfrm>
-                    <a:prstGeom prst="rect">
-                      <a:avLst/>
-                    </a:prstGeom>
-                    <a:noFill/>
-                    <a:ln>
-                      <a:noFill/>
-                    </a:ln>
-                  </pic:spPr>
-                </pic:pic>
-              </a:graphicData>
-            </a:graphic>
-            <wp14:sizeRelH relativeFrom="page">
-              <wp14:pctWidth>0</wp14:pctWidth>
-            </wp14:sizeRelH>
-            <wp14:sizeRelV relativeFrom="page">
-              <wp14:pctHeight>0</wp14:pctHeight>
-            </wp14:sizeRelV>
-          </wp:anchor>
-        </w:drawing>
-      </w:r>
-    </w:p>
-    <w:p/>
-    <w:p/>
-    <w:p/>
-    <w:p/>
-    <w:p/>
-    <w:p>
-      <w:pPr>
+    </w:p>
+    <w:p>
+      <w:pPr>
+        <w:pStyle w:val="Normal"/>
+        <w:rPr/>
+      </w:pPr>
+      <w:r>
+        <w:rPr/>
+      </w:r>
+    </w:p>
+    <w:p>
+      <w:pPr>
+        <w:pStyle w:val="Normal"/>
+        <w:rPr/>
+      </w:pPr>
+      <w:r>
+        <w:rPr/>
+      </w:r>
+    </w:p>
+    <w:p>
+      <w:pPr>
+        <w:pStyle w:val="Normal"/>
+        <w:rPr/>
+      </w:pPr>
+      <w:r>
+        <w:rPr/>
+      </w:r>
+    </w:p>
+    <w:p>
+      <w:pPr>
+        <w:pStyle w:val="Normal"/>
+        <w:rPr/>
+      </w:pPr>
+      <w:r>
+        <w:rPr/>
+      </w:r>
+    </w:p>
+    <w:p>
+      <w:pPr>
+        <w:pStyle w:val="Normal"/>
+        <w:rPr/>
+      </w:pPr>
+      <w:r>
+        <w:rPr/>
+      </w:r>
+    </w:p>
+    <w:p>
+      <w:pPr>
+        <w:pStyle w:val="Normal"/>
         <w:tabs>
-          <w:tab w:val="left" w:pos="5415"/>
+          <w:tab w:val="clear" w:pos="708"/>
+          <w:tab w:val="left" w:pos="5415" w:leader="none"/>
         </w:tabs>
-      </w:pPr>
-      <w:r>
-        <w:rPr>
-          <w:noProof/>
-        </w:rPr>
+        <w:spacing w:before="0" w:after="160"/>
+        <w:rPr/>
+      </w:pPr>
+      <w:r>
         <mc:AlternateContent>
           <mc:Choice Requires="wps">
             <w:drawing>
-              <wp:anchor distT="0" distB="0" distL="114300" distR="114300" simplePos="0" relativeHeight="251682816" behindDoc="0" locked="0" layoutInCell="1" allowOverlap="1" wp14:anchorId="36E34D58" wp14:editId="46B22B47">
+              <wp:anchor behindDoc="0" distT="0" distB="28575" distL="0" distR="19050" simplePos="0" locked="0" layoutInCell="0" allowOverlap="1" relativeHeight="24" wp14:anchorId="36E34D58">
                 <wp:simplePos x="0" y="0"/>
                 <wp:positionH relativeFrom="column">
                   <wp:posOffset>1053465</wp:posOffset>
@@ -1536,18 +1565,17 @@
                   <wp:posOffset>294005</wp:posOffset>
                 </wp:positionV>
                 <wp:extent cx="2762250" cy="504825"/>
-                <wp:effectExtent l="0" t="0" r="19050" b="28575"/>
+                <wp:effectExtent l="3175" t="3810" r="3175" b="2540"/>
                 <wp:wrapNone/>
-                <wp:docPr id="169514337" name="Cuadro de texto 16"/>
-                <wp:cNvGraphicFramePr/>
+                <wp:docPr id="23" name="Cuadro de texto 16"/>
                 <a:graphic xmlns:a="http://schemas.openxmlformats.org/drawingml/2006/main">
                   <a:graphicData uri="http://schemas.microsoft.com/office/word/2010/wordprocessingShape">
                     <wps:wsp>
-                      <wps:cNvSpPr txBox="1"/>
+                      <wps:cNvSpPr/>
                       <wps:spPr>
                         <a:xfrm>
                           <a:off x="0" y="0"/>
-                          <a:ext cx="2762250" cy="504825"/>
+                          <a:ext cx="2762280" cy="504720"/>
                         </a:xfrm>
                         <a:prstGeom prst="rect">
                           <a:avLst/>
@@ -1557,15 +1585,25 @@
                         </a:solidFill>
                         <a:ln w="6350">
                           <a:solidFill>
-                            <a:schemeClr val="bg1"/>
+                            <a:srgbClr val="ffffff"/>
                           </a:solidFill>
+                          <a:round/>
                         </a:ln>
                       </wps:spPr>
+                      <wps:style>
+                        <a:lnRef idx="0"/>
+                        <a:fillRef idx="0"/>
+                        <a:effectRef idx="0"/>
+                        <a:fontRef idx="minor"/>
+                      </wps:style>
                       <wps:txbx>
                         <w:txbxContent>
                           <w:p>
                             <w:pPr>
+                              <w:pStyle w:val="Contenidodelmarco"/>
+                              <w:spacing w:before="0" w:after="160"/>
                               <w:rPr>
+                                <w:b/>
                                 <w:b/>
                                 <w:bCs/>
                                 <w:sz w:val="24"/>
@@ -1579,43 +1617,34 @@
                                 <w:sz w:val="24"/>
                                 <w:szCs w:val="24"/>
                               </w:rPr>
-                              <w:t>LECTOR DE CODIGOS QR Y D</w:t>
-                            </w:r>
-                            <w:r>
-                              <w:rPr>
-                                <w:b/>
-                                <w:bCs/>
-                                <w:sz w:val="24"/>
-                                <w:szCs w:val="24"/>
-                              </w:rPr>
-                              <w:t>E BARRAS MEDIANTE CAMARA FRONTAL</w:t>
+                              <w:t>LECTOR DE CODIGOS QR Y DE BARRAS MEDIANTE CAMARA FRONTAL</w:t>
                             </w:r>
                           </w:p>
                         </w:txbxContent>
                       </wps:txbx>
-                      <wps:bodyPr rot="0" spcFirstLastPara="0" vertOverflow="overflow" horzOverflow="overflow" vert="horz" wrap="square" lIns="91440" tIns="45720" rIns="91440" bIns="45720" numCol="1" spcCol="0" rtlCol="0" fromWordArt="0" anchor="t" anchorCtr="0" forceAA="0" compatLnSpc="1">
-                        <a:prstTxWarp prst="textNoShape">
-                          <a:avLst/>
-                        </a:prstTxWarp>
+                      <wps:bodyPr anchor="t">
+                        <a:prstTxWarp prst="textNoShape"/>
                         <a:noAutofit/>
                       </wps:bodyPr>
                     </wps:wsp>
                   </a:graphicData>
                 </a:graphic>
-                <wp14:sizeRelH relativeFrom="margin">
-                  <wp14:pctWidth>0</wp14:pctWidth>
-                </wp14:sizeRelH>
               </wp:anchor>
             </w:drawing>
           </mc:Choice>
           <mc:Fallback>
             <w:pict>
-              <v:shape w14:anchorId="36E34D58" id="_x0000_s1030" type="#_x0000_t202" style="position:absolute;margin-left:82.95pt;margin-top:23.15pt;width:217.5pt;height:39.75pt;z-index:251682816;visibility:visible;mso-wrap-style:square;mso-width-percent:0;mso-wrap-distance-left:9pt;mso-wrap-distance-top:0;mso-wrap-distance-right:9pt;mso-wrap-distance-bottom:0;mso-position-horizontal:absolute;mso-position-horizontal-relative:text;mso-position-vertical:absolute;mso-position-vertical-relative:text;mso-width-percent:0;mso-width-relative:margin;v-text-anchor:top" o:gfxdata="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" fillcolor="white [3201]" strokecolor="white [3212]" strokeweight=".5pt">
+              <v:rect id="shape_0" ID="Cuadro de texto 16" path="m0,0l-2147483645,0l-2147483645,-2147483646l0,-2147483646xe" fillcolor="white" stroked="t" o:allowincell="f" style="position:absolute;margin-left:82.95pt;margin-top:23.15pt;width:217.45pt;height:39.7pt;mso-wrap-style:square;v-text-anchor:top" wp14:anchorId="36E34D58">
+                <v:fill o:detectmouseclick="t" type="solid" color2="black"/>
+                <v:stroke color="white" weight="6480" joinstyle="round" endcap="flat"/>
                 <v:textbox>
                   <w:txbxContent>
                     <w:p>
                       <w:pPr>
+                        <w:pStyle w:val="Contenidodelmarco"/>
+                        <w:spacing w:before="0" w:after="160"/>
                         <w:rPr>
+                          <w:b/>
                           <w:b/>
                           <w:bCs/>
                           <w:sz w:val="24"/>
@@ -1629,45 +1658,41 @@
                           <w:sz w:val="24"/>
                           <w:szCs w:val="24"/>
                         </w:rPr>
-                        <w:t>LECTOR DE CODIGOS QR Y D</w:t>
-                      </w:r>
-                      <w:r>
-                        <w:rPr>
-                          <w:b/>
-                          <w:bCs/>
-                          <w:sz w:val="24"/>
-                          <w:szCs w:val="24"/>
-                        </w:rPr>
-                        <w:t>E BARRAS MEDIANTE CAMARA FRONTAL</w:t>
+                        <w:t>LECTOR DE CODIGOS QR Y DE BARRAS MEDIANTE CAMARA FRONTAL</w:t>
                       </w:r>
                     </w:p>
                   </w:txbxContent>
                 </v:textbox>
-              </v:shape>
+                <w10:wrap type="none"/>
+              </v:rect>
             </w:pict>
           </mc:Fallback>
         </mc:AlternateContent>
       </w:r>
       <w:r>
+        <w:rPr/>
         <w:tab/>
       </w:r>
     </w:p>
     <w:sectPr>
+      <w:type w:val="nextPage"/>
       <w:pgSz w:w="12240" w:h="15840"/>
-      <w:pgMar w:top="1417" w:right="1701" w:bottom="1417" w:left="1701" w:header="708" w:footer="708" w:gutter="0"/>
-      <w:cols w:space="708"/>
-      <w:docGrid w:linePitch="360"/>
+      <w:pgMar w:left="1701" w:right="1701" w:gutter="0" w:header="0" w:top="1417" w:footer="0" w:bottom="1417"/>
+      <w:pgNumType w:fmt="decimal"/>
+      <w:formProt w:val="false"/>
+      <w:textDirection w:val="lrTb"/>
+      <w:docGrid w:type="default" w:linePitch="360" w:charSpace="4096"/>
     </w:sectPr>
   </w:body>
 </w:document>
 </file>
 
 <file path=word/styles.xml><?xml version="1.0" encoding="utf-8"?>
-<w:styles xmlns:mc="http://schemas.openxmlformats.org/markup-compatibility/2006" xmlns:r="http://schemas.openxmlformats.org/officeDocument/2006/relationships" xmlns:w="http://schemas.openxmlformats.org/wordprocessingml/2006/main" xmlns:w14="http://schemas.microsoft.com/office/word/2010/wordml" xmlns:w15="http://schemas.microsoft.com/office/word/2012/wordml" xmlns:w16cex="http://schemas.microsoft.com/office/word/2018/wordml/cex" xmlns:w16cid="http://schemas.microsoft.com/office/word/2016/wordml/cid" xmlns:w16="http://schemas.microsoft.com/office/word/2018/wordml" xmlns:w16sdtdh="http://schemas.microsoft.com/office/word/2020/wordml/sdtdatahash" xmlns:w16se="http://schemas.microsoft.com/office/word/2015/wordml/symex" mc:Ignorable="w14 w15 w16se w16cid w16 w16cex w16sdtdh">
+<w:styles xmlns:w="http://schemas.openxmlformats.org/wordprocessingml/2006/main" xmlns:w14="http://schemas.microsoft.com/office/word/2010/wordml" xmlns:mc="http://schemas.openxmlformats.org/markup-compatibility/2006" mc:Ignorable="w14">
   <w:docDefaults>
     <w:rPrDefault>
       <w:rPr>
-        <w:rFonts w:asciiTheme="minorHAnsi" w:eastAsiaTheme="minorHAnsi" w:hAnsiTheme="minorHAnsi" w:cstheme="minorBidi"/>
+        <w:rFonts w:ascii="Calibri" w:hAnsi="Calibri" w:eastAsia="Calibri" w:cs="" w:asciiTheme="minorHAnsi" w:cstheme="minorBidi" w:eastAsiaTheme="minorHAnsi" w:hAnsiTheme="minorHAnsi"/>
         <w:kern w:val="2"/>
         <w:sz w:val="22"/>
         <w:szCs w:val="22"/>
@@ -1677,21 +1702,21 @@
     </w:rPrDefault>
     <w:pPrDefault>
       <w:pPr>
-        <w:spacing w:after="160" w:line="259" w:lineRule="auto"/>
+        <w:suppressAutoHyphens w:val="true"/>
       </w:pPr>
     </w:pPrDefault>
   </w:docDefaults>
   <w:latentStyles w:defLockedState="0" w:defUIPriority="99" w:defSemiHidden="0" w:defUnhideWhenUsed="0" w:defQFormat="0" w:count="376">
     <w:lsdException w:name="Normal" w:uiPriority="0" w:qFormat="1"/>
     <w:lsdException w:name="heading 1" w:uiPriority="9" w:qFormat="1"/>
-    <w:lsdException w:name="heading 2" w:semiHidden="1" w:uiPriority="9" w:unhideWhenUsed="1" w:qFormat="1"/>
-    <w:lsdException w:name="heading 3" w:semiHidden="1" w:uiPriority="9" w:unhideWhenUsed="1" w:qFormat="1"/>
-    <w:lsdException w:name="heading 4" w:semiHidden="1" w:uiPriority="9" w:unhideWhenUsed="1" w:qFormat="1"/>
-    <w:lsdException w:name="heading 5" w:semiHidden="1" w:uiPriority="9" w:unhideWhenUsed="1" w:qFormat="1"/>
-    <w:lsdException w:name="heading 6" w:semiHidden="1" w:uiPriority="9" w:unhideWhenUsed="1" w:qFormat="1"/>
-    <w:lsdException w:name="heading 7" w:semiHidden="1" w:uiPriority="9" w:unhideWhenUsed="1" w:qFormat="1"/>
-    <w:lsdException w:name="heading 8" w:semiHidden="1" w:uiPriority="9" w:unhideWhenUsed="1" w:qFormat="1"/>
-    <w:lsdException w:name="heading 9" w:semiHidden="1" w:uiPriority="9" w:unhideWhenUsed="1" w:qFormat="1"/>
+    <w:lsdException w:name="heading 2" w:uiPriority="9" w:semiHidden="1" w:unhideWhenUsed="1" w:qFormat="1"/>
+    <w:lsdException w:name="heading 3" w:uiPriority="9" w:semiHidden="1" w:unhideWhenUsed="1" w:qFormat="1"/>
+    <w:lsdException w:name="heading 4" w:uiPriority="9" w:semiHidden="1" w:unhideWhenUsed="1" w:qFormat="1"/>
+    <w:lsdException w:name="heading 5" w:uiPriority="9" w:semiHidden="1" w:unhideWhenUsed="1" w:qFormat="1"/>
+    <w:lsdException w:name="heading 6" w:uiPriority="9" w:semiHidden="1" w:unhideWhenUsed="1" w:qFormat="1"/>
+    <w:lsdException w:name="heading 7" w:uiPriority="9" w:semiHidden="1" w:unhideWhenUsed="1" w:qFormat="1"/>
+    <w:lsdException w:name="heading 8" w:uiPriority="9" w:semiHidden="1" w:unhideWhenUsed="1" w:qFormat="1"/>
+    <w:lsdException w:name="heading 9" w:uiPriority="9" w:semiHidden="1" w:unhideWhenUsed="1" w:qFormat="1"/>
     <w:lsdException w:name="index 1" w:semiHidden="1" w:unhideWhenUsed="1"/>
     <w:lsdException w:name="index 2" w:semiHidden="1" w:unhideWhenUsed="1"/>
     <w:lsdException w:name="index 3" w:semiHidden="1" w:unhideWhenUsed="1"/>
@@ -1701,22 +1726,22 @@
     <w:lsdException w:name="index 7" w:semiHidden="1" w:unhideWhenUsed="1"/>
     <w:lsdException w:name="index 8" w:semiHidden="1" w:unhideWhenUsed="1"/>
     <w:lsdException w:name="index 9" w:semiHidden="1" w:unhideWhenUsed="1"/>
-    <w:lsdException w:name="toc 1" w:semiHidden="1" w:uiPriority="39" w:unhideWhenUsed="1"/>
-    <w:lsdException w:name="toc 2" w:semiHidden="1" w:uiPriority="39" w:unhideWhenUsed="1"/>
-    <w:lsdException w:name="toc 3" w:semiHidden="1" w:uiPriority="39" w:unhideWhenUsed="1"/>
-    <w:lsdException w:name="toc 4" w:semiHidden="1" w:uiPriority="39" w:unhideWhenUsed="1"/>
-    <w:lsdException w:name="toc 5" w:semiHidden="1" w:uiPriority="39" w:unhideWhenUsed="1"/>
-    <w:lsdException w:name="toc 6" w:semiHidden="1" w:uiPriority="39" w:unhideWhenUsed="1"/>
-    <w:lsdException w:name="toc 7" w:semiHidden="1" w:uiPriority="39" w:unhideWhenUsed="1"/>
-    <w:lsdException w:name="toc 8" w:semiHidden="1" w:uiPriority="39" w:unhideWhenUsed="1"/>
-    <w:lsdException w:name="toc 9" w:semiHidden="1" w:uiPriority="39" w:unhideWhenUsed="1"/>
+    <w:lsdException w:name="toc 1" w:uiPriority="39" w:semiHidden="1" w:unhideWhenUsed="1"/>
+    <w:lsdException w:name="toc 2" w:uiPriority="39" w:semiHidden="1" w:unhideWhenUsed="1"/>
+    <w:lsdException w:name="toc 3" w:uiPriority="39" w:semiHidden="1" w:unhideWhenUsed="1"/>
+    <w:lsdException w:name="toc 4" w:uiPriority="39" w:semiHidden="1" w:unhideWhenUsed="1"/>
+    <w:lsdException w:name="toc 5" w:uiPriority="39" w:semiHidden="1" w:unhideWhenUsed="1"/>
+    <w:lsdException w:name="toc 6" w:uiPriority="39" w:semiHidden="1" w:unhideWhenUsed="1"/>
+    <w:lsdException w:name="toc 7" w:uiPriority="39" w:semiHidden="1" w:unhideWhenUsed="1"/>
+    <w:lsdException w:name="toc 8" w:uiPriority="39" w:semiHidden="1" w:unhideWhenUsed="1"/>
+    <w:lsdException w:name="toc 9" w:uiPriority="39" w:semiHidden="1" w:unhideWhenUsed="1"/>
     <w:lsdException w:name="Normal Indent" w:semiHidden="1" w:unhideWhenUsed="1"/>
     <w:lsdException w:name="footnote text" w:semiHidden="1" w:unhideWhenUsed="1"/>
     <w:lsdException w:name="annotation text" w:semiHidden="1" w:unhideWhenUsed="1"/>
     <w:lsdException w:name="header" w:semiHidden="1" w:unhideWhenUsed="1"/>
     <w:lsdException w:name="footer" w:semiHidden="1" w:unhideWhenUsed="1"/>
     <w:lsdException w:name="index heading" w:semiHidden="1" w:unhideWhenUsed="1"/>
-    <w:lsdException w:name="caption" w:semiHidden="1" w:uiPriority="35" w:unhideWhenUsed="1" w:qFormat="1"/>
+    <w:lsdException w:name="caption" w:uiPriority="35" w:semiHidden="1" w:unhideWhenUsed="1" w:qFormat="1"/>
     <w:lsdException w:name="table of figures" w:semiHidden="1" w:unhideWhenUsed="1"/>
     <w:lsdException w:name="envelope address" w:semiHidden="1" w:unhideWhenUsed="1"/>
     <w:lsdException w:name="envelope return" w:semiHidden="1" w:unhideWhenUsed="1"/>
@@ -1747,7 +1772,7 @@
     <w:lsdException w:name="Title" w:uiPriority="10" w:qFormat="1"/>
     <w:lsdException w:name="Closing" w:semiHidden="1" w:unhideWhenUsed="1"/>
     <w:lsdException w:name="Signature" w:semiHidden="1" w:unhideWhenUsed="1"/>
-    <w:lsdException w:name="Default Paragraph Font" w:semiHidden="1" w:uiPriority="1" w:unhideWhenUsed="1"/>
+    <w:lsdException w:name="Default Paragraph Font" w:uiPriority="1" w:semiHidden="1" w:unhideWhenUsed="1"/>
     <w:lsdException w:name="Body Text" w:semiHidden="1" w:unhideWhenUsed="1"/>
     <w:lsdException w:name="Body Text Indent" w:semiHidden="1" w:unhideWhenUsed="1"/>
     <w:lsdException w:name="List Continue" w:semiHidden="1" w:unhideWhenUsed="1"/>
@@ -1947,8 +1972,8 @@
     <w:lsdException w:name="Subtle Reference" w:uiPriority="31" w:qFormat="1"/>
     <w:lsdException w:name="Intense Reference" w:uiPriority="32" w:qFormat="1"/>
     <w:lsdException w:name="Book Title" w:uiPriority="33" w:qFormat="1"/>
-    <w:lsdException w:name="Bibliography" w:semiHidden="1" w:uiPriority="37" w:unhideWhenUsed="1"/>
-    <w:lsdException w:name="TOC Heading" w:semiHidden="1" w:uiPriority="39" w:unhideWhenUsed="1" w:qFormat="1"/>
+    <w:lsdException w:name="Bibliography" w:uiPriority="37" w:semiHidden="1" w:unhideWhenUsed="1"/>
+    <w:lsdException w:name="TOC Heading" w:uiPriority="39" w:semiHidden="1" w:unhideWhenUsed="1" w:qFormat="1"/>
     <w:lsdException w:name="Plain Table 1" w:uiPriority="41"/>
     <w:lsdException w:name="Plain Table 2" w:uiPriority="42"/>
     <w:lsdException w:name="Plain Table 3" w:uiPriority="43"/>
@@ -2059,15 +2084,104 @@
     <w:lsdException w:name="Unresolved Mention" w:semiHidden="1" w:unhideWhenUsed="1"/>
     <w:lsdException w:name="Smart Link" w:semiHidden="1" w:unhideWhenUsed="1"/>
   </w:latentStyles>
-  <w:style w:type="paragraph" w:default="1" w:styleId="Normal">
+  <w:style w:type="paragraph" w:styleId="Normal" w:default="1">
     <w:name w:val="Normal"/>
     <w:qFormat/>
+    <w:pPr>
+      <w:widowControl/>
+      <w:bidi w:val="0"/>
+      <w:spacing w:lineRule="auto" w:line="259" w:before="0" w:after="160"/>
+      <w:jc w:val="left"/>
+    </w:pPr>
+    <w:rPr>
+      <w:rFonts w:ascii="Calibri" w:hAnsi="Calibri" w:eastAsia="Calibri" w:cs="" w:asciiTheme="minorHAnsi" w:cstheme="minorBidi" w:eastAsiaTheme="minorHAnsi" w:hAnsiTheme="minorHAnsi"/>
+      <w:color w:val="auto"/>
+      <w:kern w:val="2"/>
+      <w:sz w:val="22"/>
+      <w:szCs w:val="22"/>
+      <w:lang w:val="es-MX" w:eastAsia="en-US" w:bidi="ar-SA"/>
+      <w14:ligatures w14:val="standardContextual"/>
+    </w:rPr>
   </w:style>
-  <w:style w:type="character" w:default="1" w:styleId="Fuentedeprrafopredeter">
+  <w:style w:type="character" w:styleId="DefaultParagraphFont" w:default="1">
     <w:name w:val="Default Paragraph Font"/>
     <w:uiPriority w:val="1"/>
     <w:semiHidden/>
     <w:unhideWhenUsed/>
+    <w:qFormat/>
+    <w:rPr/>
+  </w:style>
+  <w:style w:type="paragraph" w:styleId="Ttulo">
+    <w:name w:val="Título"/>
+    <w:basedOn w:val="Normal"/>
+    <w:next w:val="Cuerpodetexto"/>
+    <w:qFormat/>
+    <w:pPr>
+      <w:keepNext w:val="true"/>
+      <w:spacing w:before="240" w:after="120"/>
+    </w:pPr>
+    <w:rPr>
+      <w:rFonts w:ascii="Liberation Sans" w:hAnsi="Liberation Sans" w:eastAsia="Noto Sans CJK SC" w:cs="Lohit Devanagari"/>
+      <w:sz w:val="28"/>
+      <w:szCs w:val="28"/>
+    </w:rPr>
+  </w:style>
+  <w:style w:type="paragraph" w:styleId="Cuerpodetexto">
+    <w:name w:val="Body Text"/>
+    <w:basedOn w:val="Normal"/>
+    <w:pPr>
+      <w:spacing w:lineRule="auto" w:line="276" w:before="0" w:after="140"/>
+    </w:pPr>
+    <w:rPr/>
+  </w:style>
+  <w:style w:type="paragraph" w:styleId="Lista">
+    <w:name w:val="List"/>
+    <w:basedOn w:val="Cuerpodetexto"/>
+    <w:pPr/>
+    <w:rPr>
+      <w:rFonts w:cs="Lohit Devanagari"/>
+    </w:rPr>
+  </w:style>
+  <w:style w:type="paragraph" w:styleId="Leyenda">
+    <w:name w:val="Caption"/>
+    <w:basedOn w:val="Normal"/>
+    <w:qFormat/>
+    <w:pPr>
+      <w:suppressLineNumbers/>
+      <w:spacing w:before="120" w:after="120"/>
+    </w:pPr>
+    <w:rPr>
+      <w:rFonts w:cs="Lohit Devanagari"/>
+      <w:i/>
+      <w:iCs/>
+      <w:sz w:val="24"/>
+      <w:szCs w:val="24"/>
+    </w:rPr>
+  </w:style>
+  <w:style w:type="paragraph" w:styleId="Ndice">
+    <w:name w:val="Índice"/>
+    <w:basedOn w:val="Normal"/>
+    <w:qFormat/>
+    <w:pPr>
+      <w:suppressLineNumbers/>
+    </w:pPr>
+    <w:rPr>
+      <w:rFonts w:cs="Lohit Devanagari"/>
+    </w:rPr>
+  </w:style>
+  <w:style w:type="paragraph" w:styleId="Contenidodelmarco">
+    <w:name w:val="Contenido del marco"/>
+    <w:basedOn w:val="Normal"/>
+    <w:qFormat/>
+    <w:pPr/>
+    <w:rPr/>
+  </w:style>
+  <w:style w:type="numbering" w:styleId="NoList" w:default="1">
+    <w:name w:val="No List"/>
+    <w:uiPriority w:val="99"/>
+    <w:semiHidden/>
+    <w:unhideWhenUsed/>
+    <w:qFormat/>
   </w:style>
   <w:style w:type="table" w:default="1" w:styleId="Tablanormal">
     <w:name w:val="Normal Table"/>
@@ -2075,7 +2189,6 @@
     <w:semiHidden/>
     <w:unhideWhenUsed/>
     <w:tblPr>
-      <w:tblInd w:w="0" w:type="dxa"/>
       <w:tblCellMar>
         <w:top w:w="0" w:type="dxa"/>
         <w:left w:w="108" w:type="dxa"/>
@@ -2083,12 +2196,6 @@
         <w:right w:w="108" w:type="dxa"/>
       </w:tblCellMar>
     </w:tblPr>
-  </w:style>
-  <w:style w:type="numbering" w:default="1" w:styleId="Sinlista">
-    <w:name w:val="No List"/>
-    <w:uiPriority w:val="99"/>
-    <w:semiHidden/>
-    <w:unhideWhenUsed/>
   </w:style>
 </w:styles>
 </file>

</xml_diff>